<commit_message>
aggiunti altri comandi di git nel tutorialò
</commit_message>
<xml_diff>
--- a/documents/GITCOMANDIUTILI.docx
+++ b/documents/GITCOMANDIUTILI.docx
@@ -64,7 +64,7 @@
           <w:noProof/>
         </w:rPr>
         <w:drawing>
-          <wp:inline distT="0" distB="0" distL="0" distR="0" wp14:anchorId="37D65BFF" wp14:editId="26573C12">
+          <wp:inline distT="0" distB="0" distL="0" distR="0" wp14:anchorId="682FE4D8" wp14:editId="106B2ABB">
             <wp:extent cx="6120130" cy="3773805"/>
             <wp:effectExtent l="0" t="0" r="0" b="0"/>
             <wp:docPr id="11" name="Immagine 11"/>
@@ -116,7 +116,7 @@
           <w:noProof/>
         </w:rPr>
         <w:drawing>
-          <wp:inline distT="0" distB="0" distL="0" distR="0" wp14:anchorId="43B2B16D" wp14:editId="44C83880">
+          <wp:inline distT="0" distB="0" distL="0" distR="0" wp14:anchorId="7A530FDD" wp14:editId="5F947982">
             <wp:extent cx="6120130" cy="4090035"/>
             <wp:effectExtent l="0" t="0" r="0" b="5715"/>
             <wp:docPr id="12" name="Immagine 12"/>
@@ -169,7 +169,7 @@
         </w:rPr>
         <w:lastRenderedPageBreak/>
         <w:drawing>
-          <wp:inline distT="0" distB="0" distL="0" distR="0" wp14:anchorId="7A350CDC" wp14:editId="42F66C12">
+          <wp:inline distT="0" distB="0" distL="0" distR="0" wp14:anchorId="5E06638A" wp14:editId="362593E1">
             <wp:extent cx="5781675" cy="4000500"/>
             <wp:effectExtent l="0" t="0" r="9525" b="0"/>
             <wp:docPr id="13" name="Immagine 13"/>
@@ -221,7 +221,7 @@
           <w:noProof/>
         </w:rPr>
         <w:drawing>
-          <wp:inline distT="0" distB="0" distL="0" distR="0" wp14:anchorId="628EB4B3" wp14:editId="68803B29">
+          <wp:inline distT="0" distB="0" distL="0" distR="0" wp14:anchorId="5AA6E40C" wp14:editId="4F877ADF">
             <wp:extent cx="6120130" cy="4543425"/>
             <wp:effectExtent l="0" t="0" r="0" b="9525"/>
             <wp:docPr id="14" name="Immagine 14"/>
@@ -381,7 +381,7 @@
           <w:szCs w:val="28"/>
         </w:rPr>
         <w:drawing>
-          <wp:inline distT="0" distB="0" distL="0" distR="0" wp14:anchorId="3E5D91F9" wp14:editId="26B5C910">
+          <wp:inline distT="0" distB="0" distL="0" distR="0" wp14:anchorId="1B81A70A" wp14:editId="57F1DEEE">
             <wp:extent cx="3863818" cy="2382514"/>
             <wp:effectExtent l="0" t="0" r="3810" b="0"/>
             <wp:docPr id="6" name="Immagine 6"/>
@@ -580,7 +580,7 @@
           <w:szCs w:val="28"/>
         </w:rPr>
         <w:drawing>
-          <wp:inline distT="0" distB="0" distL="0" distR="0" wp14:anchorId="03C99C40" wp14:editId="687BF8E6">
+          <wp:inline distT="0" distB="0" distL="0" distR="0" wp14:anchorId="7502486B" wp14:editId="73A129A7">
             <wp:extent cx="5810250" cy="1514475"/>
             <wp:effectExtent l="0" t="0" r="0" b="9525"/>
             <wp:docPr id="1" name="Immagine 1"/>
@@ -645,7 +645,7 @@
           <w:szCs w:val="28"/>
         </w:rPr>
         <w:drawing>
-          <wp:inline distT="0" distB="0" distL="0" distR="0" wp14:anchorId="77086B7D" wp14:editId="191095BF">
+          <wp:inline distT="0" distB="0" distL="0" distR="0" wp14:anchorId="08C7E462" wp14:editId="779128B0">
             <wp:extent cx="5514975" cy="2400300"/>
             <wp:effectExtent l="0" t="0" r="9525" b="0"/>
             <wp:docPr id="2" name="Immagine 2"/>
@@ -710,7 +710,7 @@
           <w:szCs w:val="28"/>
         </w:rPr>
         <w:drawing>
-          <wp:inline distT="0" distB="0" distL="0" distR="0" wp14:anchorId="2C4D7344" wp14:editId="324BB7FE">
+          <wp:inline distT="0" distB="0" distL="0" distR="0" wp14:anchorId="16D2E4C5" wp14:editId="339F24B8">
             <wp:extent cx="4281805" cy="1777940"/>
             <wp:effectExtent l="0" t="0" r="4445" b="0"/>
             <wp:docPr id="3" name="Immagine 3"/>
@@ -1027,7 +1027,7 @@
           <w:noProof/>
         </w:rPr>
         <w:drawing>
-          <wp:inline distT="0" distB="0" distL="0" distR="0" wp14:anchorId="1DDE5F45" wp14:editId="76F9A54B">
+          <wp:inline distT="0" distB="0" distL="0" distR="0" wp14:anchorId="7B5087CC" wp14:editId="5B769EF5">
             <wp:extent cx="5400675" cy="1323975"/>
             <wp:effectExtent l="0" t="0" r="9525" b="9525"/>
             <wp:docPr id="4" name="Immagine 4"/>
@@ -1090,7 +1090,7 @@
           <w:noProof/>
         </w:rPr>
         <w:drawing>
-          <wp:inline distT="0" distB="0" distL="0" distR="0" wp14:anchorId="6247162B" wp14:editId="5C2A6D6D">
+          <wp:inline distT="0" distB="0" distL="0" distR="0" wp14:anchorId="70BD14F6" wp14:editId="20DA1A27">
             <wp:extent cx="3766604" cy="2484755"/>
             <wp:effectExtent l="0" t="0" r="5715" b="0"/>
             <wp:docPr id="5" name="Immagine 5"/>
@@ -1313,7 +1313,7 @@
         </w:rPr>
         <w:lastRenderedPageBreak/>
         <w:drawing>
-          <wp:inline distT="0" distB="0" distL="0" distR="0" wp14:anchorId="62B4C776" wp14:editId="4C54E40A">
+          <wp:inline distT="0" distB="0" distL="0" distR="0" wp14:anchorId="6A2A1C83" wp14:editId="6C94BF54">
             <wp:extent cx="5476875" cy="1371600"/>
             <wp:effectExtent l="0" t="0" r="9525" b="0"/>
             <wp:docPr id="7" name="Immagine 7"/>
@@ -1376,7 +1376,7 @@
           <w:noProof/>
         </w:rPr>
         <w:drawing>
-          <wp:inline distT="0" distB="0" distL="0" distR="0" wp14:anchorId="6FBD3C3B" wp14:editId="49BC9327">
+          <wp:inline distT="0" distB="0" distL="0" distR="0" wp14:anchorId="217CEF61" wp14:editId="50F82B70">
             <wp:extent cx="4343400" cy="1845235"/>
             <wp:effectExtent l="0" t="0" r="0" b="3175"/>
             <wp:docPr id="8" name="Immagine 8"/>
@@ -1466,275 +1466,18 @@
           <w:highlight w:val="darkBlue"/>
         </w:rPr>
         <w:lastRenderedPageBreak/>
-        <w:t>COMANDI UTILI per affrontare situazioni particolari</w:t>
-      </w:r>
-    </w:p>
-    <w:p>
-      <w:pPr>
-        <w:rPr>
-          <w:sz w:val="28"/>
-          <w:szCs w:val="28"/>
-        </w:rPr>
-      </w:pPr>
-      <w:r>
-        <w:rPr>
-          <w:sz w:val="28"/>
-          <w:szCs w:val="28"/>
-        </w:rPr>
-        <w:t xml:space="preserve">Nel caso ci fosse l’esigenza di vedere l’alberatura dei </w:t>
-      </w:r>
-      <w:proofErr w:type="spellStart"/>
-      <w:r>
-        <w:rPr>
-          <w:sz w:val="28"/>
-          <w:szCs w:val="28"/>
-        </w:rPr>
-        <w:t>branch</w:t>
-      </w:r>
-      <w:proofErr w:type="spellEnd"/>
-      <w:r>
-        <w:rPr>
-          <w:sz w:val="28"/>
-          <w:szCs w:val="28"/>
-        </w:rPr>
-        <w:t xml:space="preserve"> per un progetto da riga di comando:</w:t>
-      </w:r>
-    </w:p>
-    <w:p>
-      <w:pPr>
-        <w:rPr>
-          <w:sz w:val="28"/>
-          <w:szCs w:val="28"/>
-          <w:lang w:val="en-US"/>
-        </w:rPr>
-      </w:pPr>
-      <w:r>
-        <w:rPr>
-          <w:sz w:val="28"/>
-          <w:szCs w:val="28"/>
-          <w:highlight w:val="yellow"/>
-          <w:lang w:val="en-US"/>
-        </w:rPr>
-        <w:t>git log --all --decorate --</w:t>
-      </w:r>
-      <w:proofErr w:type="spellStart"/>
-      <w:r>
-        <w:rPr>
-          <w:sz w:val="28"/>
-          <w:szCs w:val="28"/>
-          <w:highlight w:val="yellow"/>
-          <w:lang w:val="en-US"/>
-        </w:rPr>
-        <w:t>oneline</w:t>
-      </w:r>
-      <w:proofErr w:type="spellEnd"/>
-      <w:r>
-        <w:rPr>
-          <w:sz w:val="28"/>
-          <w:szCs w:val="28"/>
-          <w:highlight w:val="yellow"/>
-          <w:lang w:val="en-US"/>
-        </w:rPr>
-        <w:t xml:space="preserve"> --graph</w:t>
-      </w:r>
-    </w:p>
-    <w:p>
-      <w:pPr>
-        <w:rPr>
-          <w:sz w:val="28"/>
-          <w:szCs w:val="28"/>
-        </w:rPr>
-      </w:pPr>
-      <w:r>
-        <w:rPr>
-          <w:sz w:val="28"/>
-          <w:szCs w:val="28"/>
-        </w:rPr>
-        <w:t xml:space="preserve">nel caso ci trovassimo in situazione di conflitto per far vincere sovrascrivendo con il </w:t>
-      </w:r>
-      <w:proofErr w:type="spellStart"/>
-      <w:r>
-        <w:rPr>
-          <w:sz w:val="28"/>
-          <w:szCs w:val="28"/>
-        </w:rPr>
-        <w:t>current</w:t>
-      </w:r>
-      <w:proofErr w:type="spellEnd"/>
-      <w:r>
-        <w:rPr>
-          <w:sz w:val="28"/>
-          <w:szCs w:val="28"/>
-        </w:rPr>
-        <w:t xml:space="preserve"> </w:t>
-      </w:r>
-      <w:proofErr w:type="spellStart"/>
-      <w:r>
-        <w:rPr>
-          <w:sz w:val="28"/>
-          <w:szCs w:val="28"/>
-        </w:rPr>
-        <w:t>branch</w:t>
-      </w:r>
-      <w:proofErr w:type="spellEnd"/>
-      <w:r>
-        <w:rPr>
-          <w:sz w:val="28"/>
-          <w:szCs w:val="28"/>
-        </w:rPr>
-        <w:t xml:space="preserve"> il </w:t>
-      </w:r>
-      <w:proofErr w:type="spellStart"/>
-      <w:r>
-        <w:rPr>
-          <w:sz w:val="28"/>
-          <w:szCs w:val="28"/>
-        </w:rPr>
-        <w:t>branch</w:t>
-      </w:r>
-      <w:proofErr w:type="spellEnd"/>
-      <w:r>
-        <w:rPr>
-          <w:sz w:val="28"/>
-          <w:szCs w:val="28"/>
-        </w:rPr>
-        <w:t xml:space="preserve"> di destinazione ossia nel caso non si riuscisse più a passare da un </w:t>
-      </w:r>
-      <w:proofErr w:type="spellStart"/>
-      <w:r>
-        <w:rPr>
-          <w:sz w:val="28"/>
-          <w:szCs w:val="28"/>
-        </w:rPr>
-        <w:t>branch</w:t>
-      </w:r>
-      <w:proofErr w:type="spellEnd"/>
-      <w:r>
-        <w:rPr>
-          <w:sz w:val="28"/>
-          <w:szCs w:val="28"/>
-        </w:rPr>
-        <w:t xml:space="preserve"> ad un altro per problemi di files non allineati:</w:t>
-      </w:r>
-    </w:p>
-    <w:p>
-      <w:pPr>
-        <w:rPr>
-          <w:sz w:val="28"/>
-          <w:szCs w:val="28"/>
-          <w:lang w:val="en-US"/>
-        </w:rPr>
-      </w:pPr>
-      <w:r>
-        <w:rPr>
-          <w:sz w:val="28"/>
-          <w:szCs w:val="28"/>
-          <w:highlight w:val="yellow"/>
-          <w:lang w:val="en-US"/>
-        </w:rPr>
-        <w:t xml:space="preserve">git branch -f </w:t>
-      </w:r>
-      <w:proofErr w:type="spellStart"/>
-      <w:proofErr w:type="gramStart"/>
-      <w:r>
-        <w:rPr>
-          <w:sz w:val="28"/>
-          <w:szCs w:val="28"/>
-          <w:highlight w:val="yellow"/>
-          <w:lang w:val="en-US"/>
-        </w:rPr>
-        <w:t>otherbranch</w:t>
-      </w:r>
-      <w:proofErr w:type="spellEnd"/>
-      <w:r>
-        <w:rPr>
-          <w:sz w:val="28"/>
-          <w:szCs w:val="28"/>
-          <w:highlight w:val="yellow"/>
-          <w:lang w:val="en-US"/>
-        </w:rPr>
-        <w:t xml:space="preserve">  </w:t>
-      </w:r>
-      <w:proofErr w:type="spellStart"/>
-      <w:r>
-        <w:rPr>
-          <w:sz w:val="28"/>
-          <w:szCs w:val="28"/>
-          <w:highlight w:val="yellow"/>
-          <w:lang w:val="en-US"/>
-        </w:rPr>
-        <w:t>currentbranch</w:t>
-      </w:r>
-      <w:proofErr w:type="spellEnd"/>
-      <w:proofErr w:type="gramEnd"/>
-      <w:r>
-        <w:rPr>
-          <w:sz w:val="28"/>
-          <w:szCs w:val="28"/>
-          <w:highlight w:val="yellow"/>
-          <w:lang w:val="en-US"/>
-        </w:rPr>
-        <w:t xml:space="preserve"> </w:t>
-      </w:r>
-    </w:p>
-    <w:p>
-      <w:pPr>
-        <w:rPr>
-          <w:sz w:val="28"/>
-          <w:szCs w:val="28"/>
-          <w:lang w:val="en-US"/>
-        </w:rPr>
-      </w:pPr>
-      <w:proofErr w:type="spellStart"/>
-      <w:r>
-        <w:rPr>
-          <w:sz w:val="28"/>
-          <w:szCs w:val="28"/>
-          <w:lang w:val="en-US"/>
-        </w:rPr>
-        <w:t>o</w:t>
-      </w:r>
-      <w:r>
-        <w:rPr>
-          <w:sz w:val="28"/>
-          <w:szCs w:val="28"/>
-          <w:lang w:val="en-US"/>
-        </w:rPr>
-        <w:t>therbranch</w:t>
-      </w:r>
-      <w:proofErr w:type="spellEnd"/>
-      <w:r>
-        <w:rPr>
-          <w:sz w:val="28"/>
-          <w:szCs w:val="28"/>
-          <w:lang w:val="en-US"/>
-        </w:rPr>
-        <w:t xml:space="preserve"> (branch di </w:t>
-      </w:r>
-      <w:proofErr w:type="spellStart"/>
-      <w:r>
-        <w:rPr>
-          <w:sz w:val="28"/>
-          <w:szCs w:val="28"/>
-          <w:lang w:val="en-US"/>
-        </w:rPr>
-        <w:t>destinazione</w:t>
-      </w:r>
-      <w:proofErr w:type="spellEnd"/>
-      <w:r>
-        <w:rPr>
-          <w:sz w:val="28"/>
-          <w:szCs w:val="28"/>
-          <w:lang w:val="en-US"/>
-        </w:rPr>
-        <w:t>)</w:t>
-      </w:r>
-    </w:p>
-    <w:p>
-      <w:pPr>
-        <w:rPr>
-          <w:sz w:val="28"/>
-          <w:szCs w:val="28"/>
+        <w:t>LA FINESTRA DI EDIT</w:t>
+      </w:r>
+    </w:p>
+    <w:p>
+      <w:pPr>
+        <w:rPr>
+          <w:b/>
+          <w:bCs/>
+          <w:color w:val="FFFFFF" w:themeColor="background1"/>
+          <w:sz w:val="28"/>
+          <w:szCs w:val="28"/>
+          <w:highlight w:val="darkBlue"/>
         </w:rPr>
       </w:pPr>
       <w:r>
@@ -1742,10 +1485,10 @@
           <w:noProof/>
         </w:rPr>
         <w:drawing>
-          <wp:inline distT="0" distB="0" distL="0" distR="0" wp14:anchorId="2B60466B" wp14:editId="29CD4D57">
-            <wp:extent cx="5438775" cy="476250"/>
-            <wp:effectExtent l="0" t="0" r="9525" b="0"/>
-            <wp:docPr id="9" name="Immagine 9"/>
+          <wp:inline distT="0" distB="0" distL="0" distR="0" wp14:anchorId="2D0F37A2" wp14:editId="0C82664D">
+            <wp:extent cx="3771900" cy="2372223"/>
+            <wp:effectExtent l="0" t="0" r="0" b="9525"/>
+            <wp:docPr id="18" name="Immagine 18"/>
             <wp:cNvGraphicFramePr>
               <a:graphicFrameLocks xmlns:a="http://schemas.openxmlformats.org/drawingml/2006/main" noChangeAspect="1"/>
             </wp:cNvGraphicFramePr>
@@ -1765,7 +1508,7 @@
                   <pic:spPr>
                     <a:xfrm>
                       <a:off x="0" y="0"/>
-                      <a:ext cx="5438775" cy="476250"/>
+                      <a:ext cx="3778543" cy="2376401"/>
                     </a:xfrm>
                     <a:prstGeom prst="rect">
                       <a:avLst/>
@@ -1781,16 +1524,318 @@
     <w:p>
       <w:pPr>
         <w:rPr>
-          <w:sz w:val="28"/>
-          <w:szCs w:val="28"/>
-        </w:rPr>
-      </w:pPr>
-      <w:r>
-        <w:rPr>
-          <w:sz w:val="28"/>
-          <w:szCs w:val="28"/>
-        </w:rPr>
-        <w:t xml:space="preserve">Si noti che il comando non funziona se lanciato dal </w:t>
+          <w:b/>
+          <w:bCs/>
+          <w:color w:val="FFFFFF" w:themeColor="background1"/>
+          <w:sz w:val="28"/>
+          <w:szCs w:val="28"/>
+          <w:highlight w:val="darkBlue"/>
+        </w:rPr>
+      </w:pPr>
+    </w:p>
+    <w:p>
+      <w:pPr>
+        <w:rPr>
+          <w:sz w:val="28"/>
+          <w:szCs w:val="28"/>
+        </w:rPr>
+      </w:pPr>
+      <w:r>
+        <w:rPr>
+          <w:sz w:val="28"/>
+          <w:szCs w:val="28"/>
+        </w:rPr>
+        <w:t xml:space="preserve">Per inserire il messaggio nella finestra di </w:t>
+      </w:r>
+      <w:proofErr w:type="spellStart"/>
+      <w:r>
+        <w:rPr>
+          <w:sz w:val="28"/>
+          <w:szCs w:val="28"/>
+        </w:rPr>
+        <w:t>edit</w:t>
+      </w:r>
+      <w:proofErr w:type="spellEnd"/>
+      <w:r>
+        <w:rPr>
+          <w:sz w:val="28"/>
+          <w:szCs w:val="28"/>
+        </w:rPr>
+        <w:t>:</w:t>
+      </w:r>
+    </w:p>
+    <w:p>
+      <w:pPr>
+        <w:rPr>
+          <w:sz w:val="28"/>
+          <w:szCs w:val="28"/>
+        </w:rPr>
+      </w:pPr>
+      <w:proofErr w:type="spellStart"/>
+      <w:r>
+        <w:rPr>
+          <w:sz w:val="28"/>
+          <w:szCs w:val="28"/>
+        </w:rPr>
+        <w:t>p</w:t>
+      </w:r>
+      <w:r>
+        <w:rPr>
+          <w:sz w:val="28"/>
+          <w:szCs w:val="28"/>
+        </w:rPr>
+        <w:t>remere</w:t>
+      </w:r>
+      <w:r>
+        <w:rPr>
+          <w:sz w:val="28"/>
+          <w:szCs w:val="28"/>
+        </w:rPr>
+        <w:t>"i</w:t>
+      </w:r>
+      <w:proofErr w:type="spellEnd"/>
+      <w:r>
+        <w:rPr>
+          <w:sz w:val="28"/>
+          <w:szCs w:val="28"/>
+        </w:rPr>
+        <w:t>"</w:t>
+      </w:r>
+      <w:r>
+        <w:rPr>
+          <w:sz w:val="28"/>
+          <w:szCs w:val="28"/>
+        </w:rPr>
+        <w:t xml:space="preserve"> (per andare in modalità inserimento)</w:t>
+      </w:r>
+    </w:p>
+    <w:p>
+      <w:pPr>
+        <w:rPr>
+          <w:sz w:val="28"/>
+          <w:szCs w:val="28"/>
+          <w:lang w:val="en-US"/>
+        </w:rPr>
+      </w:pPr>
+      <w:r>
+        <w:rPr>
+          <w:sz w:val="28"/>
+          <w:szCs w:val="28"/>
+          <w:lang w:val="en-US"/>
+        </w:rPr>
+        <w:t>write your merge message</w:t>
+      </w:r>
+    </w:p>
+    <w:p>
+      <w:pPr>
+        <w:rPr>
+          <w:sz w:val="28"/>
+          <w:szCs w:val="28"/>
+        </w:rPr>
+      </w:pPr>
+      <w:r>
+        <w:rPr>
+          <w:sz w:val="28"/>
+          <w:szCs w:val="28"/>
+        </w:rPr>
+        <w:t>press "</w:t>
+      </w:r>
+      <w:proofErr w:type="spellStart"/>
+      <w:r>
+        <w:rPr>
+          <w:sz w:val="28"/>
+          <w:szCs w:val="28"/>
+        </w:rPr>
+        <w:t>esc</w:t>
+      </w:r>
+      <w:proofErr w:type="spellEnd"/>
+      <w:r>
+        <w:rPr>
+          <w:sz w:val="28"/>
+          <w:szCs w:val="28"/>
+        </w:rPr>
+        <w:t>"</w:t>
+      </w:r>
+      <w:r>
+        <w:rPr>
+          <w:sz w:val="28"/>
+          <w:szCs w:val="28"/>
+        </w:rPr>
+        <w:t xml:space="preserve"> (per uscire da</w:t>
+      </w:r>
+      <w:r>
+        <w:rPr>
+          <w:sz w:val="28"/>
+          <w:szCs w:val="28"/>
+        </w:rPr>
+        <w:t>lla modalità di inserimento)</w:t>
+      </w:r>
+    </w:p>
+    <w:p>
+      <w:pPr>
+        <w:rPr>
+          <w:sz w:val="28"/>
+          <w:szCs w:val="28"/>
+          <w:lang w:val="en-US"/>
+        </w:rPr>
+      </w:pPr>
+      <w:r>
+        <w:rPr>
+          <w:sz w:val="28"/>
+          <w:szCs w:val="28"/>
+          <w:lang w:val="en-US"/>
+        </w:rPr>
+        <w:t xml:space="preserve">write </w:t>
+      </w:r>
+      <w:proofErr w:type="gramStart"/>
+      <w:r>
+        <w:rPr>
+          <w:sz w:val="28"/>
+          <w:szCs w:val="28"/>
+          <w:lang w:val="en-US"/>
+        </w:rPr>
+        <w:t>":</w:t>
+      </w:r>
+      <w:proofErr w:type="spellStart"/>
+      <w:r>
+        <w:rPr>
+          <w:sz w:val="28"/>
+          <w:szCs w:val="28"/>
+          <w:lang w:val="en-US"/>
+        </w:rPr>
+        <w:t>wq</w:t>
+      </w:r>
+      <w:proofErr w:type="spellEnd"/>
+      <w:proofErr w:type="gramEnd"/>
+      <w:r>
+        <w:rPr>
+          <w:sz w:val="28"/>
+          <w:szCs w:val="28"/>
+          <w:lang w:val="en-US"/>
+        </w:rPr>
+        <w:t>"</w:t>
+      </w:r>
+    </w:p>
+    <w:p>
+      <w:pPr>
+        <w:rPr>
+          <w:sz w:val="28"/>
+          <w:szCs w:val="28"/>
+          <w:lang w:val="en-US"/>
+        </w:rPr>
+      </w:pPr>
+      <w:r>
+        <w:rPr>
+          <w:sz w:val="28"/>
+          <w:szCs w:val="28"/>
+          <w:lang w:val="en-US"/>
+        </w:rPr>
+        <w:t>then press enter</w:t>
+      </w:r>
+      <w:r>
+        <w:rPr>
+          <w:sz w:val="28"/>
+          <w:szCs w:val="28"/>
+          <w:lang w:val="en-US"/>
+        </w:rPr>
+        <w:t xml:space="preserve"> (per </w:t>
+      </w:r>
+      <w:proofErr w:type="spellStart"/>
+      <w:r>
+        <w:rPr>
+          <w:sz w:val="28"/>
+          <w:szCs w:val="28"/>
+          <w:lang w:val="en-US"/>
+        </w:rPr>
+        <w:t>uscire</w:t>
+      </w:r>
+      <w:proofErr w:type="spellEnd"/>
+      <w:r>
+        <w:rPr>
+          <w:sz w:val="28"/>
+          <w:szCs w:val="28"/>
+          <w:lang w:val="en-US"/>
+        </w:rPr>
+        <w:t xml:space="preserve"> </w:t>
+      </w:r>
+      <w:proofErr w:type="spellStart"/>
+      <w:r>
+        <w:rPr>
+          <w:sz w:val="28"/>
+          <w:szCs w:val="28"/>
+          <w:lang w:val="en-US"/>
+        </w:rPr>
+        <w:t>dall’editor</w:t>
+      </w:r>
+      <w:proofErr w:type="spellEnd"/>
+      <w:r>
+        <w:rPr>
+          <w:sz w:val="28"/>
+          <w:szCs w:val="28"/>
+          <w:lang w:val="en-US"/>
+        </w:rPr>
+        <w:t>)</w:t>
+      </w:r>
+    </w:p>
+    <w:p>
+      <w:pPr>
+        <w:rPr>
+          <w:b/>
+          <w:bCs/>
+          <w:color w:val="FFFFFF" w:themeColor="background1"/>
+          <w:sz w:val="28"/>
+          <w:szCs w:val="28"/>
+          <w:highlight w:val="darkBlue"/>
+        </w:rPr>
+      </w:pPr>
+      <w:r>
+        <w:rPr>
+          <w:b/>
+          <w:bCs/>
+          <w:color w:val="FFFFFF" w:themeColor="background1"/>
+          <w:sz w:val="28"/>
+          <w:szCs w:val="28"/>
+          <w:highlight w:val="darkBlue"/>
+        </w:rPr>
+        <w:t>COMANDI UTILI per affrontare situazioni particolari</w:t>
+      </w:r>
+    </w:p>
+    <w:p>
+      <w:pPr>
+        <w:rPr>
+          <w:sz w:val="28"/>
+          <w:szCs w:val="28"/>
+        </w:rPr>
+      </w:pPr>
+      <w:r>
+        <w:rPr>
+          <w:sz w:val="28"/>
+          <w:szCs w:val="28"/>
+          <w:highlight w:val="yellow"/>
+        </w:rPr>
+        <w:t>Clear</w:t>
+      </w:r>
+      <w:r>
+        <w:rPr>
+          <w:sz w:val="28"/>
+          <w:szCs w:val="28"/>
+        </w:rPr>
+        <w:t xml:space="preserve"> pulisce la console</w:t>
+      </w:r>
+    </w:p>
+    <w:p>
+      <w:pPr>
+        <w:rPr>
+          <w:sz w:val="28"/>
+          <w:szCs w:val="28"/>
+        </w:rPr>
+      </w:pPr>
+      <w:r>
+        <w:rPr>
+          <w:sz w:val="28"/>
+          <w:szCs w:val="28"/>
+        </w:rPr>
+        <w:t xml:space="preserve">Nel caso ci fosse l’esigenza di vedere l’alberatura dei </w:t>
       </w:r>
       <w:proofErr w:type="spellStart"/>
       <w:r>
@@ -1806,7 +1851,237 @@
           <w:sz w:val="28"/>
           <w:szCs w:val="28"/>
         </w:rPr>
-        <w:t xml:space="preserve"> di destinazione:</w:t>
+        <w:t xml:space="preserve"> per un progetto da riga di comando:</w:t>
+      </w:r>
+    </w:p>
+    <w:p>
+      <w:pPr>
+        <w:rPr>
+          <w:sz w:val="28"/>
+          <w:szCs w:val="28"/>
+          <w:lang w:val="en-US"/>
+        </w:rPr>
+      </w:pPr>
+      <w:r>
+        <w:rPr>
+          <w:sz w:val="28"/>
+          <w:szCs w:val="28"/>
+          <w:highlight w:val="yellow"/>
+          <w:lang w:val="en-US"/>
+        </w:rPr>
+        <w:t>git log --all --decorate --</w:t>
+      </w:r>
+      <w:proofErr w:type="spellStart"/>
+      <w:r>
+        <w:rPr>
+          <w:sz w:val="28"/>
+          <w:szCs w:val="28"/>
+          <w:highlight w:val="yellow"/>
+          <w:lang w:val="en-US"/>
+        </w:rPr>
+        <w:t>oneline</w:t>
+      </w:r>
+      <w:proofErr w:type="spellEnd"/>
+      <w:r>
+        <w:rPr>
+          <w:sz w:val="28"/>
+          <w:szCs w:val="28"/>
+          <w:highlight w:val="yellow"/>
+          <w:lang w:val="en-US"/>
+        </w:rPr>
+        <w:t xml:space="preserve"> --graph</w:t>
+      </w:r>
+    </w:p>
+    <w:p>
+      <w:pPr>
+        <w:rPr>
+          <w:sz w:val="28"/>
+          <w:szCs w:val="28"/>
+        </w:rPr>
+      </w:pPr>
+      <w:r>
+        <w:rPr>
+          <w:sz w:val="28"/>
+          <w:szCs w:val="28"/>
+        </w:rPr>
+        <w:t xml:space="preserve">nel caso ci trovassimo in situazione di conflitto per far vincere sovrascrivendo con il </w:t>
+      </w:r>
+      <w:proofErr w:type="spellStart"/>
+      <w:r>
+        <w:rPr>
+          <w:sz w:val="28"/>
+          <w:szCs w:val="28"/>
+        </w:rPr>
+        <w:t>current</w:t>
+      </w:r>
+      <w:proofErr w:type="spellEnd"/>
+      <w:r>
+        <w:rPr>
+          <w:sz w:val="28"/>
+          <w:szCs w:val="28"/>
+        </w:rPr>
+        <w:t xml:space="preserve"> </w:t>
+      </w:r>
+      <w:proofErr w:type="spellStart"/>
+      <w:r>
+        <w:rPr>
+          <w:sz w:val="28"/>
+          <w:szCs w:val="28"/>
+        </w:rPr>
+        <w:t>branch</w:t>
+      </w:r>
+      <w:proofErr w:type="spellEnd"/>
+      <w:r>
+        <w:rPr>
+          <w:sz w:val="28"/>
+          <w:szCs w:val="28"/>
+        </w:rPr>
+        <w:t xml:space="preserve"> il </w:t>
+      </w:r>
+      <w:proofErr w:type="spellStart"/>
+      <w:r>
+        <w:rPr>
+          <w:sz w:val="28"/>
+          <w:szCs w:val="28"/>
+        </w:rPr>
+        <w:t>branch</w:t>
+      </w:r>
+      <w:proofErr w:type="spellEnd"/>
+      <w:r>
+        <w:rPr>
+          <w:sz w:val="28"/>
+          <w:szCs w:val="28"/>
+        </w:rPr>
+        <w:t xml:space="preserve"> di destinazione ossia nel caso non si riuscisse più a passare da un </w:t>
+      </w:r>
+      <w:proofErr w:type="spellStart"/>
+      <w:r>
+        <w:rPr>
+          <w:sz w:val="28"/>
+          <w:szCs w:val="28"/>
+        </w:rPr>
+        <w:t>branch</w:t>
+      </w:r>
+      <w:proofErr w:type="spellEnd"/>
+      <w:r>
+        <w:rPr>
+          <w:sz w:val="28"/>
+          <w:szCs w:val="28"/>
+        </w:rPr>
+        <w:t xml:space="preserve"> ad un altro per problemi di files non allineati:</w:t>
+      </w:r>
+    </w:p>
+    <w:p>
+      <w:pPr>
+        <w:rPr>
+          <w:sz w:val="28"/>
+          <w:szCs w:val="28"/>
+          <w:lang w:val="en-US"/>
+        </w:rPr>
+      </w:pPr>
+      <w:r>
+        <w:rPr>
+          <w:sz w:val="28"/>
+          <w:szCs w:val="28"/>
+          <w:highlight w:val="yellow"/>
+          <w:lang w:val="en-US"/>
+        </w:rPr>
+        <w:t xml:space="preserve">git branch -f </w:t>
+      </w:r>
+      <w:proofErr w:type="spellStart"/>
+      <w:proofErr w:type="gramStart"/>
+      <w:r>
+        <w:rPr>
+          <w:sz w:val="28"/>
+          <w:szCs w:val="28"/>
+          <w:highlight w:val="yellow"/>
+          <w:lang w:val="en-US"/>
+        </w:rPr>
+        <w:t>otherbranch</w:t>
+      </w:r>
+      <w:proofErr w:type="spellEnd"/>
+      <w:r>
+        <w:rPr>
+          <w:sz w:val="28"/>
+          <w:szCs w:val="28"/>
+          <w:highlight w:val="yellow"/>
+          <w:lang w:val="en-US"/>
+        </w:rPr>
+        <w:t xml:space="preserve">  </w:t>
+      </w:r>
+      <w:proofErr w:type="spellStart"/>
+      <w:r>
+        <w:rPr>
+          <w:sz w:val="28"/>
+          <w:szCs w:val="28"/>
+          <w:highlight w:val="yellow"/>
+          <w:lang w:val="en-US"/>
+        </w:rPr>
+        <w:t>currentbranch</w:t>
+      </w:r>
+      <w:proofErr w:type="spellEnd"/>
+      <w:proofErr w:type="gramEnd"/>
+      <w:r>
+        <w:rPr>
+          <w:sz w:val="28"/>
+          <w:szCs w:val="28"/>
+          <w:highlight w:val="yellow"/>
+          <w:lang w:val="en-US"/>
+        </w:rPr>
+        <w:t xml:space="preserve"> </w:t>
+      </w:r>
+    </w:p>
+    <w:p>
+      <w:pPr>
+        <w:rPr>
+          <w:sz w:val="28"/>
+          <w:szCs w:val="28"/>
+          <w:lang w:val="en-US"/>
+        </w:rPr>
+      </w:pPr>
+      <w:proofErr w:type="spellStart"/>
+      <w:r>
+        <w:rPr>
+          <w:sz w:val="28"/>
+          <w:szCs w:val="28"/>
+          <w:lang w:val="en-US"/>
+        </w:rPr>
+        <w:t>o</w:t>
+      </w:r>
+      <w:r>
+        <w:rPr>
+          <w:sz w:val="28"/>
+          <w:szCs w:val="28"/>
+          <w:lang w:val="en-US"/>
+        </w:rPr>
+        <w:t>therbranch</w:t>
+      </w:r>
+      <w:proofErr w:type="spellEnd"/>
+      <w:r>
+        <w:rPr>
+          <w:sz w:val="28"/>
+          <w:szCs w:val="28"/>
+          <w:lang w:val="en-US"/>
+        </w:rPr>
+        <w:t xml:space="preserve"> (branch di </w:t>
+      </w:r>
+      <w:proofErr w:type="spellStart"/>
+      <w:r>
+        <w:rPr>
+          <w:sz w:val="28"/>
+          <w:szCs w:val="28"/>
+          <w:lang w:val="en-US"/>
+        </w:rPr>
+        <w:t>destinazione</w:t>
+      </w:r>
+      <w:proofErr w:type="spellEnd"/>
+      <w:r>
+        <w:rPr>
+          <w:sz w:val="28"/>
+          <w:szCs w:val="28"/>
+          <w:lang w:val="en-US"/>
+        </w:rPr>
+        <w:t>)</w:t>
       </w:r>
     </w:p>
     <w:p>
@@ -1821,10 +2096,10 @@
           <w:noProof/>
         </w:rPr>
         <w:drawing>
-          <wp:inline distT="0" distB="0" distL="0" distR="0" wp14:anchorId="32800B02" wp14:editId="74AFE11B">
-            <wp:extent cx="5381625" cy="552450"/>
+          <wp:inline distT="0" distB="0" distL="0" distR="0" wp14:anchorId="5BA7414D" wp14:editId="3A810A1A">
+            <wp:extent cx="5438775" cy="476250"/>
             <wp:effectExtent l="0" t="0" r="9525" b="0"/>
-            <wp:docPr id="10" name="Immagine 10"/>
+            <wp:docPr id="9" name="Immagine 9"/>
             <wp:cNvGraphicFramePr>
               <a:graphicFrameLocks xmlns:a="http://schemas.openxmlformats.org/drawingml/2006/main" noChangeAspect="1"/>
             </wp:cNvGraphicFramePr>
@@ -1844,6 +2119,86 @@
                   <pic:spPr>
                     <a:xfrm>
                       <a:off x="0" y="0"/>
+                      <a:ext cx="5438775" cy="476250"/>
+                    </a:xfrm>
+                    <a:prstGeom prst="rect">
+                      <a:avLst/>
+                    </a:prstGeom>
+                  </pic:spPr>
+                </pic:pic>
+              </a:graphicData>
+            </a:graphic>
+          </wp:inline>
+        </w:drawing>
+      </w:r>
+    </w:p>
+    <w:p>
+      <w:pPr>
+        <w:rPr>
+          <w:sz w:val="28"/>
+          <w:szCs w:val="28"/>
+        </w:rPr>
+      </w:pPr>
+      <w:r>
+        <w:rPr>
+          <w:sz w:val="28"/>
+          <w:szCs w:val="28"/>
+        </w:rPr>
+        <w:t xml:space="preserve">Si noti che il comando non funziona se lanciato dal </w:t>
+      </w:r>
+      <w:proofErr w:type="spellStart"/>
+      <w:r>
+        <w:rPr>
+          <w:sz w:val="28"/>
+          <w:szCs w:val="28"/>
+        </w:rPr>
+        <w:t>branch</w:t>
+      </w:r>
+      <w:proofErr w:type="spellEnd"/>
+      <w:r>
+        <w:rPr>
+          <w:sz w:val="28"/>
+          <w:szCs w:val="28"/>
+        </w:rPr>
+        <w:t xml:space="preserve"> di destinazione:</w:t>
+      </w:r>
+    </w:p>
+    <w:p>
+      <w:pPr>
+        <w:rPr>
+          <w:sz w:val="28"/>
+          <w:szCs w:val="28"/>
+        </w:rPr>
+      </w:pPr>
+      <w:r>
+        <w:rPr>
+          <w:noProof/>
+        </w:rPr>
+        <w:lastRenderedPageBreak/>
+        <w:drawing>
+          <wp:inline distT="0" distB="0" distL="0" distR="0" wp14:anchorId="036D6D34" wp14:editId="18030AA2">
+            <wp:extent cx="5381625" cy="552450"/>
+            <wp:effectExtent l="0" t="0" r="9525" b="0"/>
+            <wp:docPr id="10" name="Immagine 10"/>
+            <wp:cNvGraphicFramePr>
+              <a:graphicFrameLocks xmlns:a="http://schemas.openxmlformats.org/drawingml/2006/main" noChangeAspect="1"/>
+            </wp:cNvGraphicFramePr>
+            <a:graphic xmlns:a="http://schemas.openxmlformats.org/drawingml/2006/main">
+              <a:graphicData uri="http://schemas.openxmlformats.org/drawingml/2006/picture">
+                <pic:pic xmlns:pic="http://schemas.openxmlformats.org/drawingml/2006/picture">
+                  <pic:nvPicPr>
+                    <pic:cNvPr id="1" name=""/>
+                    <pic:cNvPicPr/>
+                  </pic:nvPicPr>
+                  <pic:blipFill>
+                    <a:blip r:embed="rId18"/>
+                    <a:stretch>
+                      <a:fillRect/>
+                    </a:stretch>
+                  </pic:blipFill>
+                  <pic:spPr>
+                    <a:xfrm>
+                      <a:off x="0" y="0"/>
                       <a:ext cx="5381625" cy="552450"/>
                     </a:xfrm>
                     <a:prstGeom prst="rect">
@@ -1869,6 +2224,79 @@
           <w:sz w:val="28"/>
           <w:szCs w:val="28"/>
         </w:rPr>
+        <w:t xml:space="preserve">Se vogliamo vedere le differenze tra </w:t>
+      </w:r>
+      <w:proofErr w:type="spellStart"/>
+      <w:r>
+        <w:rPr>
+          <w:sz w:val="28"/>
+          <w:szCs w:val="28"/>
+        </w:rPr>
+        <w:t>cio</w:t>
+      </w:r>
+      <w:proofErr w:type="spellEnd"/>
+      <w:r>
+        <w:rPr>
+          <w:sz w:val="28"/>
+          <w:szCs w:val="28"/>
+        </w:rPr>
+        <w:t xml:space="preserve"> che è prima e </w:t>
+      </w:r>
+      <w:proofErr w:type="spellStart"/>
+      <w:r>
+        <w:rPr>
+          <w:sz w:val="28"/>
+          <w:szCs w:val="28"/>
+        </w:rPr>
+        <w:t>cio</w:t>
+      </w:r>
+      <w:proofErr w:type="spellEnd"/>
+      <w:r>
+        <w:rPr>
+          <w:sz w:val="28"/>
+          <w:szCs w:val="28"/>
+        </w:rPr>
+        <w:t xml:space="preserve"> che è ora lanciamo:</w:t>
+      </w:r>
+    </w:p>
+    <w:p>
+      <w:pPr>
+        <w:rPr>
+          <w:sz w:val="28"/>
+          <w:szCs w:val="28"/>
+        </w:rPr>
+      </w:pPr>
+      <w:proofErr w:type="spellStart"/>
+      <w:r>
+        <w:rPr>
+          <w:sz w:val="28"/>
+          <w:szCs w:val="28"/>
+          <w:highlight w:val="yellow"/>
+        </w:rPr>
+        <w:t>git</w:t>
+      </w:r>
+      <w:proofErr w:type="spellEnd"/>
+      <w:r>
+        <w:rPr>
+          <w:sz w:val="28"/>
+          <w:szCs w:val="28"/>
+          <w:highlight w:val="yellow"/>
+        </w:rPr>
+        <w:t xml:space="preserve"> diff</w:t>
+      </w:r>
+    </w:p>
+    <w:p>
+      <w:pPr>
+        <w:rPr>
+          <w:sz w:val="28"/>
+          <w:szCs w:val="28"/>
+        </w:rPr>
+      </w:pPr>
+      <w:r>
+        <w:rPr>
+          <w:sz w:val="28"/>
+          <w:szCs w:val="28"/>
+        </w:rPr>
         <w:t xml:space="preserve">se volessimo vedere le differenze tra due </w:t>
       </w:r>
       <w:proofErr w:type="spellStart"/>
@@ -1974,6 +2402,463 @@
     <w:p>
       <w:pPr>
         <w:rPr>
+          <w:b/>
+          <w:bCs/>
+          <w:color w:val="FFFFFF" w:themeColor="background1"/>
+          <w:sz w:val="28"/>
+          <w:szCs w:val="28"/>
+          <w:highlight w:val="darkBlue"/>
+        </w:rPr>
+      </w:pPr>
+      <w:r>
+        <w:rPr>
+          <w:b/>
+          <w:bCs/>
+          <w:color w:val="FFFFFF" w:themeColor="background1"/>
+          <w:sz w:val="28"/>
+          <w:szCs w:val="28"/>
+          <w:highlight w:val="darkBlue"/>
+        </w:rPr>
+        <w:t>CHECKOUT</w:t>
+      </w:r>
+    </w:p>
+    <w:p>
+      <w:pPr>
+        <w:rPr>
+          <w:sz w:val="28"/>
+          <w:szCs w:val="28"/>
+        </w:rPr>
+      </w:pPr>
+      <w:r>
+        <w:rPr>
+          <w:sz w:val="28"/>
+          <w:szCs w:val="28"/>
+        </w:rPr>
+        <w:t xml:space="preserve">Se vogliamo tornare alla versione subito dopo l’ultimo </w:t>
+      </w:r>
+      <w:proofErr w:type="spellStart"/>
+      <w:r>
+        <w:rPr>
+          <w:sz w:val="28"/>
+          <w:szCs w:val="28"/>
+        </w:rPr>
+        <w:t>commit</w:t>
+      </w:r>
+      <w:proofErr w:type="spellEnd"/>
+      <w:r>
+        <w:rPr>
+          <w:sz w:val="28"/>
+          <w:szCs w:val="28"/>
+        </w:rPr>
+        <w:t xml:space="preserve"> cancellando le modifiche fatte occorre lanciare il comando</w:t>
+      </w:r>
+      <w:r>
+        <w:rPr>
+          <w:sz w:val="28"/>
+          <w:szCs w:val="28"/>
+        </w:rPr>
+        <w:t xml:space="preserve"> (</w:t>
+      </w:r>
+      <w:proofErr w:type="spellStart"/>
+      <w:r>
+        <w:rPr>
+          <w:b/>
+          <w:bCs/>
+          <w:sz w:val="28"/>
+          <w:szCs w:val="28"/>
+        </w:rPr>
+        <w:t>how</w:t>
+      </w:r>
+      <w:proofErr w:type="spellEnd"/>
+      <w:r>
+        <w:rPr>
+          <w:b/>
+          <w:bCs/>
+          <w:sz w:val="28"/>
+          <w:szCs w:val="28"/>
+        </w:rPr>
+        <w:t xml:space="preserve"> to </w:t>
+      </w:r>
+      <w:proofErr w:type="spellStart"/>
+      <w:r>
+        <w:rPr>
+          <w:b/>
+          <w:bCs/>
+          <w:sz w:val="28"/>
+          <w:szCs w:val="28"/>
+        </w:rPr>
+        <w:t>undo</w:t>
+      </w:r>
+      <w:proofErr w:type="spellEnd"/>
+      <w:r>
+        <w:rPr>
+          <w:b/>
+          <w:bCs/>
+          <w:sz w:val="28"/>
+          <w:szCs w:val="28"/>
+        </w:rPr>
+        <w:t xml:space="preserve"> </w:t>
+      </w:r>
+      <w:proofErr w:type="spellStart"/>
+      <w:r>
+        <w:rPr>
+          <w:b/>
+          <w:bCs/>
+          <w:sz w:val="28"/>
+          <w:szCs w:val="28"/>
+        </w:rPr>
+        <w:t>uncommitted</w:t>
+      </w:r>
+      <w:proofErr w:type="spellEnd"/>
+      <w:r>
+        <w:rPr>
+          <w:b/>
+          <w:bCs/>
+          <w:sz w:val="28"/>
+          <w:szCs w:val="28"/>
+        </w:rPr>
+        <w:t xml:space="preserve"> </w:t>
+      </w:r>
+      <w:proofErr w:type="spellStart"/>
+      <w:r>
+        <w:rPr>
+          <w:b/>
+          <w:bCs/>
+          <w:sz w:val="28"/>
+          <w:szCs w:val="28"/>
+        </w:rPr>
+        <w:t>changes</w:t>
+      </w:r>
+      <w:proofErr w:type="spellEnd"/>
+      <w:r>
+        <w:rPr>
+          <w:sz w:val="28"/>
+          <w:szCs w:val="28"/>
+        </w:rPr>
+        <w:t>)</w:t>
+      </w:r>
+    </w:p>
+    <w:p>
+      <w:pPr>
+        <w:rPr>
+          <w:sz w:val="28"/>
+          <w:szCs w:val="28"/>
+        </w:rPr>
+      </w:pPr>
+      <w:proofErr w:type="spellStart"/>
+      <w:r>
+        <w:rPr>
+          <w:sz w:val="28"/>
+          <w:szCs w:val="28"/>
+          <w:highlight w:val="yellow"/>
+        </w:rPr>
+        <w:t>Git</w:t>
+      </w:r>
+      <w:proofErr w:type="spellEnd"/>
+      <w:r>
+        <w:rPr>
+          <w:sz w:val="28"/>
+          <w:szCs w:val="28"/>
+          <w:highlight w:val="yellow"/>
+        </w:rPr>
+        <w:t xml:space="preserve"> checkout -- </w:t>
+      </w:r>
+      <w:proofErr w:type="spellStart"/>
+      <w:r>
+        <w:rPr>
+          <w:sz w:val="28"/>
+          <w:szCs w:val="28"/>
+          <w:highlight w:val="yellow"/>
+        </w:rPr>
+        <w:t>nomefile</w:t>
+      </w:r>
+      <w:proofErr w:type="spellEnd"/>
+    </w:p>
+    <w:p>
+      <w:pPr>
+        <w:rPr>
+          <w:sz w:val="28"/>
+          <w:szCs w:val="28"/>
+        </w:rPr>
+      </w:pPr>
+      <w:r>
+        <w:rPr>
+          <w:sz w:val="28"/>
+          <w:szCs w:val="28"/>
+        </w:rPr>
+        <w:t>Se vogliamo cancellare le modifiche per tutti i file</w:t>
+      </w:r>
+    </w:p>
+    <w:p>
+      <w:pPr>
+        <w:rPr>
+          <w:sz w:val="28"/>
+          <w:szCs w:val="28"/>
+        </w:rPr>
+      </w:pPr>
+      <w:proofErr w:type="spellStart"/>
+      <w:r>
+        <w:rPr>
+          <w:sz w:val="28"/>
+          <w:szCs w:val="28"/>
+          <w:highlight w:val="yellow"/>
+        </w:rPr>
+        <w:t>Git</w:t>
+      </w:r>
+      <w:proofErr w:type="spellEnd"/>
+      <w:r>
+        <w:rPr>
+          <w:sz w:val="28"/>
+          <w:szCs w:val="28"/>
+          <w:highlight w:val="yellow"/>
+        </w:rPr>
+        <w:t xml:space="preserve"> checkout </w:t>
+      </w:r>
+      <w:proofErr w:type="gramStart"/>
+      <w:r>
+        <w:rPr>
+          <w:sz w:val="28"/>
+          <w:szCs w:val="28"/>
+          <w:highlight w:val="yellow"/>
+        </w:rPr>
+        <w:t xml:space="preserve">-- </w:t>
+      </w:r>
+      <w:r>
+        <w:rPr>
+          <w:sz w:val="28"/>
+          <w:szCs w:val="28"/>
+          <w:highlight w:val="cyan"/>
+        </w:rPr>
+        <w:t>.</w:t>
+      </w:r>
+      <w:proofErr w:type="gramEnd"/>
+      <w:r>
+        <w:rPr>
+          <w:sz w:val="28"/>
+          <w:szCs w:val="28"/>
+        </w:rPr>
+        <w:t xml:space="preserve"> (ricordarsi il punto!)</w:t>
+      </w:r>
+    </w:p>
+    <w:p>
+      <w:pPr>
+        <w:rPr>
+          <w:sz w:val="28"/>
+          <w:szCs w:val="28"/>
+          <w:lang w:val="en-US"/>
+        </w:rPr>
+      </w:pPr>
+      <w:r>
+        <w:rPr>
+          <w:sz w:val="28"/>
+          <w:szCs w:val="28"/>
+        </w:rPr>
+        <w:t xml:space="preserve">Come cancellare delle modifiche </w:t>
+      </w:r>
+      <w:proofErr w:type="spellStart"/>
+      <w:r>
+        <w:rPr>
+          <w:sz w:val="28"/>
+          <w:szCs w:val="28"/>
+        </w:rPr>
+        <w:t>committate</w:t>
+      </w:r>
+      <w:proofErr w:type="spellEnd"/>
+      <w:r>
+        <w:rPr>
+          <w:sz w:val="28"/>
+          <w:szCs w:val="28"/>
+        </w:rPr>
+        <w:t xml:space="preserve">? </w:t>
+      </w:r>
+      <w:r>
+        <w:rPr>
+          <w:sz w:val="28"/>
+          <w:szCs w:val="28"/>
+          <w:lang w:val="en-US"/>
+        </w:rPr>
+        <w:t>(</w:t>
+      </w:r>
+      <w:r>
+        <w:rPr>
+          <w:b/>
+          <w:bCs/>
+          <w:sz w:val="28"/>
+          <w:szCs w:val="28"/>
+          <w:lang w:val="en-US"/>
+        </w:rPr>
+        <w:t xml:space="preserve">how to undo committed </w:t>
+      </w:r>
+      <w:proofErr w:type="spellStart"/>
+      <w:r>
+        <w:rPr>
+          <w:b/>
+          <w:bCs/>
+          <w:sz w:val="28"/>
+          <w:szCs w:val="28"/>
+          <w:lang w:val="en-US"/>
+        </w:rPr>
+        <w:t>chancges</w:t>
+      </w:r>
+      <w:proofErr w:type="spellEnd"/>
+      <w:r>
+        <w:rPr>
+          <w:sz w:val="28"/>
+          <w:szCs w:val="28"/>
+          <w:lang w:val="en-US"/>
+        </w:rPr>
+        <w:t>)</w:t>
+      </w:r>
+    </w:p>
+    <w:p>
+      <w:pPr>
+        <w:rPr>
+          <w:b/>
+          <w:bCs/>
+          <w:color w:val="FFFFFF" w:themeColor="background1"/>
+          <w:sz w:val="28"/>
+          <w:szCs w:val="28"/>
+          <w:highlight w:val="darkBlue"/>
+        </w:rPr>
+      </w:pPr>
+      <w:r>
+        <w:rPr>
+          <w:b/>
+          <w:bCs/>
+          <w:color w:val="FFFFFF" w:themeColor="background1"/>
+          <w:sz w:val="28"/>
+          <w:szCs w:val="28"/>
+          <w:highlight w:val="darkBlue"/>
+        </w:rPr>
+        <w:t>REVERT</w:t>
+      </w:r>
+    </w:p>
+    <w:p>
+      <w:pPr>
+        <w:rPr>
+          <w:sz w:val="28"/>
+          <w:szCs w:val="28"/>
+        </w:rPr>
+      </w:pPr>
+      <w:proofErr w:type="spellStart"/>
+      <w:r>
+        <w:rPr>
+          <w:sz w:val="28"/>
+          <w:szCs w:val="28"/>
+          <w:highlight w:val="yellow"/>
+        </w:rPr>
+        <w:t>Git</w:t>
+      </w:r>
+      <w:proofErr w:type="spellEnd"/>
+      <w:r>
+        <w:rPr>
+          <w:sz w:val="28"/>
+          <w:szCs w:val="28"/>
+          <w:highlight w:val="yellow"/>
+        </w:rPr>
+        <w:t xml:space="preserve"> </w:t>
+      </w:r>
+      <w:proofErr w:type="spellStart"/>
+      <w:r>
+        <w:rPr>
+          <w:sz w:val="28"/>
+          <w:szCs w:val="28"/>
+          <w:highlight w:val="yellow"/>
+        </w:rPr>
+        <w:t>revert</w:t>
+      </w:r>
+      <w:proofErr w:type="spellEnd"/>
+      <w:r>
+        <w:rPr>
+          <w:sz w:val="28"/>
+          <w:szCs w:val="28"/>
+          <w:highlight w:val="yellow"/>
+        </w:rPr>
+        <w:t xml:space="preserve"> </w:t>
+      </w:r>
+      <w:proofErr w:type="spellStart"/>
+      <w:r>
+        <w:rPr>
+          <w:sz w:val="28"/>
+          <w:szCs w:val="28"/>
+          <w:highlight w:val="yellow"/>
+        </w:rPr>
+        <w:t>commitid</w:t>
+      </w:r>
+      <w:proofErr w:type="spellEnd"/>
+      <w:r>
+        <w:rPr>
+          <w:sz w:val="28"/>
+          <w:szCs w:val="28"/>
+        </w:rPr>
+        <w:t xml:space="preserve"> (dove </w:t>
+      </w:r>
+      <w:proofErr w:type="spellStart"/>
+      <w:r>
+        <w:rPr>
+          <w:sz w:val="28"/>
+          <w:szCs w:val="28"/>
+        </w:rPr>
+        <w:t>commit</w:t>
+      </w:r>
+      <w:proofErr w:type="spellEnd"/>
+      <w:r>
+        <w:rPr>
+          <w:sz w:val="28"/>
+          <w:szCs w:val="28"/>
+        </w:rPr>
+        <w:t xml:space="preserve"> id è il codi</w:t>
+      </w:r>
+      <w:r>
+        <w:rPr>
+          <w:sz w:val="28"/>
+          <w:szCs w:val="28"/>
+        </w:rPr>
+        <w:t xml:space="preserve">ce lungo alfanumerico che identifica il </w:t>
+      </w:r>
+      <w:proofErr w:type="spellStart"/>
+      <w:r>
+        <w:rPr>
+          <w:sz w:val="28"/>
+          <w:szCs w:val="28"/>
+        </w:rPr>
+        <w:t>commit</w:t>
+      </w:r>
+      <w:proofErr w:type="spellEnd"/>
+      <w:r>
+        <w:rPr>
+          <w:sz w:val="28"/>
+          <w:szCs w:val="28"/>
+        </w:rPr>
+        <w:t>)</w:t>
+      </w:r>
+    </w:p>
+    <w:p>
+      <w:pPr>
+        <w:rPr>
+          <w:b/>
+          <w:bCs/>
+          <w:color w:val="FFFFFF" w:themeColor="background1"/>
+          <w:sz w:val="28"/>
+          <w:szCs w:val="28"/>
+          <w:highlight w:val="darkBlue"/>
+        </w:rPr>
+      </w:pPr>
+      <w:r>
+        <w:rPr>
+          <w:b/>
+          <w:bCs/>
+          <w:color w:val="FFFFFF" w:themeColor="background1"/>
+          <w:sz w:val="28"/>
+          <w:szCs w:val="28"/>
+          <w:highlight w:val="darkBlue"/>
+        </w:rPr>
+        <w:t>RESET</w:t>
+      </w:r>
+    </w:p>
+    <w:p>
+      <w:pPr>
+        <w:rPr>
           <w:sz w:val="28"/>
           <w:szCs w:val="28"/>
         </w:rPr>
@@ -2092,6 +2977,52 @@
         </w:rPr>
         <w:t>&gt;</w:t>
       </w:r>
+      <w:r>
+        <w:rPr>
+          <w:sz w:val="28"/>
+          <w:szCs w:val="28"/>
+        </w:rPr>
+        <w:t xml:space="preserve"> (a differenza di </w:t>
+      </w:r>
+      <w:proofErr w:type="spellStart"/>
+      <w:r>
+        <w:rPr>
+          <w:sz w:val="28"/>
+          <w:szCs w:val="28"/>
+        </w:rPr>
+        <w:t>re</w:t>
+      </w:r>
+      <w:r>
+        <w:rPr>
+          <w:sz w:val="28"/>
+          <w:szCs w:val="28"/>
+        </w:rPr>
+        <w:t>vert</w:t>
+      </w:r>
+      <w:proofErr w:type="spellEnd"/>
+      <w:r>
+        <w:rPr>
+          <w:sz w:val="28"/>
+          <w:szCs w:val="28"/>
+        </w:rPr>
+        <w:t xml:space="preserve"> qui viene cancellato tutto lo storico dei </w:t>
+      </w:r>
+      <w:proofErr w:type="spellStart"/>
+      <w:r>
+        <w:rPr>
+          <w:sz w:val="28"/>
+          <w:szCs w:val="28"/>
+        </w:rPr>
+        <w:t>commit</w:t>
+      </w:r>
+      <w:proofErr w:type="spellEnd"/>
+      <w:r>
+        <w:rPr>
+          <w:sz w:val="28"/>
+          <w:szCs w:val="28"/>
+        </w:rPr>
+        <w:t>)</w:t>
+      </w:r>
     </w:p>
     <w:p>
       <w:pPr>
@@ -2182,16 +3113,1059 @@
         <w:rPr>
           <w:sz w:val="28"/>
           <w:szCs w:val="28"/>
+        </w:rPr>
+      </w:pPr>
+      <w:r>
+        <w:rPr>
+          <w:sz w:val="28"/>
+          <w:szCs w:val="28"/>
+        </w:rPr>
+        <w:t xml:space="preserve">se si vuole fare il </w:t>
+      </w:r>
+      <w:proofErr w:type="spellStart"/>
+      <w:r>
+        <w:rPr>
+          <w:sz w:val="28"/>
+          <w:szCs w:val="28"/>
+        </w:rPr>
+        <w:t>rollback</w:t>
+      </w:r>
+      <w:proofErr w:type="spellEnd"/>
+      <w:r>
+        <w:rPr>
+          <w:sz w:val="28"/>
+          <w:szCs w:val="28"/>
+        </w:rPr>
+        <w:t xml:space="preserve"> ad un certo </w:t>
+      </w:r>
+      <w:proofErr w:type="spellStart"/>
+      <w:r>
+        <w:rPr>
+          <w:sz w:val="28"/>
+          <w:szCs w:val="28"/>
+        </w:rPr>
+        <w:t>commit</w:t>
+      </w:r>
+      <w:proofErr w:type="spellEnd"/>
+      <w:r>
+        <w:rPr>
+          <w:sz w:val="28"/>
+          <w:szCs w:val="28"/>
+        </w:rPr>
+        <w:t xml:space="preserve"> basterà lanciare il comando:</w:t>
+      </w:r>
+    </w:p>
+    <w:p>
+      <w:pPr>
+        <w:rPr>
+          <w:sz w:val="28"/>
+          <w:szCs w:val="28"/>
+        </w:rPr>
+      </w:pPr>
+      <w:proofErr w:type="spellStart"/>
+      <w:r>
+        <w:rPr>
+          <w:sz w:val="28"/>
+          <w:szCs w:val="28"/>
+          <w:highlight w:val="yellow"/>
+        </w:rPr>
+        <w:t>git</w:t>
+      </w:r>
+      <w:proofErr w:type="spellEnd"/>
+      <w:r>
+        <w:rPr>
+          <w:sz w:val="28"/>
+          <w:szCs w:val="28"/>
+          <w:highlight w:val="yellow"/>
+        </w:rPr>
+        <w:t xml:space="preserve"> reset –hard </w:t>
+      </w:r>
+      <w:proofErr w:type="spellStart"/>
+      <w:r>
+        <w:rPr>
+          <w:sz w:val="28"/>
+          <w:szCs w:val="28"/>
+          <w:highlight w:val="yellow"/>
+        </w:rPr>
+        <w:t>commitid</w:t>
+      </w:r>
+      <w:proofErr w:type="spellEnd"/>
+    </w:p>
+    <w:p>
+      <w:pPr>
+        <w:rPr>
+          <w:sz w:val="28"/>
+          <w:szCs w:val="28"/>
+        </w:rPr>
+      </w:pPr>
+    </w:p>
+    <w:p>
+      <w:pPr>
+        <w:rPr>
+          <w:b/>
+          <w:bCs/>
+          <w:color w:val="FFFFFF" w:themeColor="background1"/>
+          <w:sz w:val="28"/>
+          <w:szCs w:val="28"/>
+          <w:highlight w:val="darkBlue"/>
+        </w:rPr>
+      </w:pPr>
+      <w:r>
+        <w:rPr>
+          <w:b/>
+          <w:bCs/>
+          <w:color w:val="FFFFFF" w:themeColor="background1"/>
+          <w:sz w:val="28"/>
+          <w:szCs w:val="28"/>
+          <w:highlight w:val="darkBlue"/>
+        </w:rPr>
+        <w:t>STASH</w:t>
+      </w:r>
+    </w:p>
+    <w:p>
+      <w:pPr>
+        <w:rPr>
+          <w:sz w:val="28"/>
+          <w:szCs w:val="28"/>
+        </w:rPr>
+      </w:pPr>
+      <w:r>
+        <w:rPr>
+          <w:sz w:val="28"/>
+          <w:szCs w:val="28"/>
+        </w:rPr>
+        <w:t xml:space="preserve">Lo </w:t>
+      </w:r>
+      <w:proofErr w:type="spellStart"/>
+      <w:r>
+        <w:rPr>
+          <w:sz w:val="28"/>
+          <w:szCs w:val="28"/>
+        </w:rPr>
+        <w:t>stash</w:t>
+      </w:r>
+      <w:proofErr w:type="spellEnd"/>
+      <w:r>
+        <w:rPr>
+          <w:sz w:val="28"/>
+          <w:szCs w:val="28"/>
+        </w:rPr>
+        <w:t xml:space="preserve"> si usa p</w:t>
+      </w:r>
+      <w:r>
+        <w:rPr>
+          <w:sz w:val="28"/>
+          <w:szCs w:val="28"/>
+        </w:rPr>
+        <w:t xml:space="preserve">er accantonare del codice scritto prima di </w:t>
+      </w:r>
+      <w:proofErr w:type="spellStart"/>
+      <w:r>
+        <w:rPr>
+          <w:sz w:val="28"/>
+          <w:szCs w:val="28"/>
+        </w:rPr>
+        <w:t>committarlo</w:t>
+      </w:r>
+      <w:proofErr w:type="spellEnd"/>
+      <w:r>
+        <w:rPr>
+          <w:sz w:val="28"/>
+          <w:szCs w:val="28"/>
+        </w:rPr>
+        <w:t xml:space="preserve"> per spostarsi su un altro </w:t>
+      </w:r>
+      <w:proofErr w:type="spellStart"/>
+      <w:r>
+        <w:rPr>
+          <w:sz w:val="28"/>
+          <w:szCs w:val="28"/>
+        </w:rPr>
+        <w:t>branch</w:t>
+      </w:r>
+      <w:proofErr w:type="spellEnd"/>
+      <w:r>
+        <w:rPr>
+          <w:sz w:val="28"/>
+          <w:szCs w:val="28"/>
+        </w:rPr>
+        <w:t xml:space="preserve">, fare delle cose e poi ritornare dove si era fatto lo </w:t>
+      </w:r>
+      <w:proofErr w:type="spellStart"/>
+      <w:r>
+        <w:rPr>
+          <w:sz w:val="28"/>
+          <w:szCs w:val="28"/>
+        </w:rPr>
+        <w:t>stash</w:t>
+      </w:r>
+      <w:proofErr w:type="spellEnd"/>
+      <w:r>
+        <w:rPr>
+          <w:sz w:val="28"/>
+          <w:szCs w:val="28"/>
+        </w:rPr>
+        <w:t xml:space="preserve"> e riapplicare le modifiche accantonate.</w:t>
+      </w:r>
+    </w:p>
+    <w:p>
+      <w:pPr>
+        <w:rPr>
+          <w:sz w:val="28"/>
+          <w:szCs w:val="28"/>
+        </w:rPr>
+      </w:pPr>
+      <w:r>
+        <w:rPr>
+          <w:sz w:val="28"/>
+          <w:szCs w:val="28"/>
+        </w:rPr>
+        <w:t xml:space="preserve">Per fare lo </w:t>
+      </w:r>
+      <w:proofErr w:type="spellStart"/>
+      <w:r>
+        <w:rPr>
+          <w:sz w:val="28"/>
+          <w:szCs w:val="28"/>
+        </w:rPr>
+        <w:t>stash</w:t>
+      </w:r>
+      <w:proofErr w:type="spellEnd"/>
+      <w:r>
+        <w:rPr>
+          <w:sz w:val="28"/>
+          <w:szCs w:val="28"/>
+        </w:rPr>
+        <w:t>:</w:t>
+      </w:r>
+    </w:p>
+    <w:p>
+      <w:pPr>
+        <w:rPr>
+          <w:sz w:val="28"/>
+          <w:szCs w:val="28"/>
+        </w:rPr>
+      </w:pPr>
+      <w:r>
+        <w:rPr>
+          <w:noProof/>
+        </w:rPr>
+        <w:drawing>
+          <wp:inline distT="0" distB="0" distL="0" distR="0" wp14:anchorId="10984137" wp14:editId="3C0A81F2">
+            <wp:extent cx="3981450" cy="314325"/>
+            <wp:effectExtent l="0" t="0" r="0" b="9525"/>
+            <wp:docPr id="15" name="Immagine 15"/>
+            <wp:cNvGraphicFramePr>
+              <a:graphicFrameLocks xmlns:a="http://schemas.openxmlformats.org/drawingml/2006/main" noChangeAspect="1"/>
+            </wp:cNvGraphicFramePr>
+            <a:graphic xmlns:a="http://schemas.openxmlformats.org/drawingml/2006/main">
+              <a:graphicData uri="http://schemas.openxmlformats.org/drawingml/2006/picture">
+                <pic:pic xmlns:pic="http://schemas.openxmlformats.org/drawingml/2006/picture">
+                  <pic:nvPicPr>
+                    <pic:cNvPr id="1" name=""/>
+                    <pic:cNvPicPr/>
+                  </pic:nvPicPr>
+                  <pic:blipFill>
+                    <a:blip r:embed="rId19"/>
+                    <a:stretch>
+                      <a:fillRect/>
+                    </a:stretch>
+                  </pic:blipFill>
+                  <pic:spPr>
+                    <a:xfrm>
+                      <a:off x="0" y="0"/>
+                      <a:ext cx="3981450" cy="314325"/>
+                    </a:xfrm>
+                    <a:prstGeom prst="rect">
+                      <a:avLst/>
+                    </a:prstGeom>
+                  </pic:spPr>
+                </pic:pic>
+              </a:graphicData>
+            </a:graphic>
+          </wp:inline>
+        </w:drawing>
+      </w:r>
+    </w:p>
+    <w:p>
+      <w:pPr>
+        <w:rPr>
+          <w:sz w:val="28"/>
+          <w:szCs w:val="28"/>
+        </w:rPr>
+      </w:pPr>
+      <w:proofErr w:type="spellStart"/>
+      <w:r>
+        <w:rPr>
+          <w:sz w:val="28"/>
+          <w:szCs w:val="28"/>
+          <w:highlight w:val="yellow"/>
+        </w:rPr>
+        <w:t>Git</w:t>
+      </w:r>
+      <w:proofErr w:type="spellEnd"/>
+      <w:r>
+        <w:rPr>
+          <w:sz w:val="28"/>
+          <w:szCs w:val="28"/>
+          <w:highlight w:val="yellow"/>
+        </w:rPr>
+        <w:t xml:space="preserve"> </w:t>
+      </w:r>
+      <w:proofErr w:type="spellStart"/>
+      <w:r>
+        <w:rPr>
+          <w:sz w:val="28"/>
+          <w:szCs w:val="28"/>
+          <w:highlight w:val="yellow"/>
+        </w:rPr>
+        <w:t>stash</w:t>
+      </w:r>
+      <w:proofErr w:type="spellEnd"/>
+      <w:r>
+        <w:rPr>
+          <w:sz w:val="28"/>
+          <w:szCs w:val="28"/>
+          <w:highlight w:val="yellow"/>
+        </w:rPr>
+        <w:t xml:space="preserve"> list</w:t>
+      </w:r>
+      <w:r>
+        <w:rPr>
+          <w:sz w:val="28"/>
+          <w:szCs w:val="28"/>
+        </w:rPr>
+        <w:t xml:space="preserve"> ci da </w:t>
+      </w:r>
+      <w:r>
+        <w:rPr>
+          <w:sz w:val="28"/>
+          <w:szCs w:val="28"/>
+        </w:rPr>
+        <w:t xml:space="preserve">la lista degli </w:t>
+      </w:r>
+      <w:proofErr w:type="spellStart"/>
+      <w:r>
+        <w:rPr>
+          <w:sz w:val="28"/>
+          <w:szCs w:val="28"/>
+        </w:rPr>
+        <w:t>stash</w:t>
+      </w:r>
+      <w:proofErr w:type="spellEnd"/>
+      <w:r>
+        <w:rPr>
+          <w:sz w:val="28"/>
+          <w:szCs w:val="28"/>
+        </w:rPr>
+        <w:t>:</w:t>
+      </w:r>
+    </w:p>
+    <w:p>
+      <w:pPr>
+        <w:rPr>
+          <w:sz w:val="28"/>
+          <w:szCs w:val="28"/>
+        </w:rPr>
+      </w:pPr>
+      <w:r>
+        <w:rPr>
+          <w:noProof/>
+        </w:rPr>
+        <w:drawing>
+          <wp:inline distT="0" distB="0" distL="0" distR="0" wp14:anchorId="1237C12D" wp14:editId="7FFA9A35">
+            <wp:extent cx="5276850" cy="581025"/>
+            <wp:effectExtent l="0" t="0" r="0" b="9525"/>
+            <wp:docPr id="16" name="Immagine 16"/>
+            <wp:cNvGraphicFramePr>
+              <a:graphicFrameLocks xmlns:a="http://schemas.openxmlformats.org/drawingml/2006/main" noChangeAspect="1"/>
+            </wp:cNvGraphicFramePr>
+            <a:graphic xmlns:a="http://schemas.openxmlformats.org/drawingml/2006/main">
+              <a:graphicData uri="http://schemas.openxmlformats.org/drawingml/2006/picture">
+                <pic:pic xmlns:pic="http://schemas.openxmlformats.org/drawingml/2006/picture">
+                  <pic:nvPicPr>
+                    <pic:cNvPr id="1" name=""/>
+                    <pic:cNvPicPr/>
+                  </pic:nvPicPr>
+                  <pic:blipFill>
+                    <a:blip r:embed="rId20"/>
+                    <a:stretch>
+                      <a:fillRect/>
+                    </a:stretch>
+                  </pic:blipFill>
+                  <pic:spPr>
+                    <a:xfrm>
+                      <a:off x="0" y="0"/>
+                      <a:ext cx="5276850" cy="581025"/>
+                    </a:xfrm>
+                    <a:prstGeom prst="rect">
+                      <a:avLst/>
+                    </a:prstGeom>
+                  </pic:spPr>
+                </pic:pic>
+              </a:graphicData>
+            </a:graphic>
+          </wp:inline>
+        </w:drawing>
+      </w:r>
+    </w:p>
+    <w:p>
+      <w:pPr>
+        <w:rPr>
+          <w:sz w:val="28"/>
+          <w:szCs w:val="28"/>
+        </w:rPr>
+      </w:pPr>
+      <w:r>
+        <w:rPr>
+          <w:sz w:val="28"/>
+          <w:szCs w:val="28"/>
+        </w:rPr>
+        <w:t xml:space="preserve">Per riapplicare lo </w:t>
+      </w:r>
+      <w:proofErr w:type="spellStart"/>
+      <w:r>
+        <w:rPr>
+          <w:sz w:val="28"/>
+          <w:szCs w:val="28"/>
+        </w:rPr>
+        <w:t>stash</w:t>
+      </w:r>
+      <w:proofErr w:type="spellEnd"/>
+      <w:r>
+        <w:rPr>
+          <w:sz w:val="28"/>
+          <w:szCs w:val="28"/>
+        </w:rPr>
+        <w:t xml:space="preserve">: </w:t>
+      </w:r>
+      <w:proofErr w:type="spellStart"/>
+      <w:r>
+        <w:rPr>
+          <w:sz w:val="28"/>
+          <w:szCs w:val="28"/>
+          <w:highlight w:val="yellow"/>
+        </w:rPr>
+        <w:t>git</w:t>
+      </w:r>
+      <w:proofErr w:type="spellEnd"/>
+      <w:r>
+        <w:rPr>
+          <w:sz w:val="28"/>
+          <w:szCs w:val="28"/>
+          <w:highlight w:val="yellow"/>
+        </w:rPr>
+        <w:t xml:space="preserve"> </w:t>
+      </w:r>
+      <w:proofErr w:type="spellStart"/>
+      <w:r>
+        <w:rPr>
+          <w:sz w:val="28"/>
+          <w:szCs w:val="28"/>
+          <w:highlight w:val="yellow"/>
+        </w:rPr>
+        <w:t>stash</w:t>
+      </w:r>
+      <w:proofErr w:type="spellEnd"/>
+      <w:r>
+        <w:rPr>
+          <w:sz w:val="28"/>
+          <w:szCs w:val="28"/>
+          <w:highlight w:val="yellow"/>
+        </w:rPr>
+        <w:t xml:space="preserve"> </w:t>
+      </w:r>
+      <w:proofErr w:type="spellStart"/>
+      <w:r>
+        <w:rPr>
+          <w:sz w:val="28"/>
+          <w:szCs w:val="28"/>
+          <w:highlight w:val="yellow"/>
+        </w:rPr>
+        <w:t>apply</w:t>
+      </w:r>
+      <w:proofErr w:type="spellEnd"/>
+      <w:r>
+        <w:rPr>
+          <w:sz w:val="28"/>
+          <w:szCs w:val="28"/>
+        </w:rPr>
+        <w:t xml:space="preserve"> (meglio </w:t>
+      </w:r>
+      <w:proofErr w:type="spellStart"/>
+      <w:r>
+        <w:rPr>
+          <w:sz w:val="28"/>
+          <w:szCs w:val="28"/>
+          <w:highlight w:val="yellow"/>
+        </w:rPr>
+        <w:t>git</w:t>
+      </w:r>
+      <w:proofErr w:type="spellEnd"/>
+      <w:r>
+        <w:rPr>
+          <w:sz w:val="28"/>
+          <w:szCs w:val="28"/>
+          <w:highlight w:val="yellow"/>
+        </w:rPr>
+        <w:t xml:space="preserve"> </w:t>
+      </w:r>
+      <w:proofErr w:type="spellStart"/>
+      <w:r>
+        <w:rPr>
+          <w:sz w:val="28"/>
+          <w:szCs w:val="28"/>
+          <w:highlight w:val="yellow"/>
+        </w:rPr>
+        <w:t>stash</w:t>
+      </w:r>
+      <w:proofErr w:type="spellEnd"/>
+      <w:r>
+        <w:rPr>
+          <w:sz w:val="28"/>
+          <w:szCs w:val="28"/>
+          <w:highlight w:val="yellow"/>
+        </w:rPr>
+        <w:t xml:space="preserve"> pop</w:t>
+      </w:r>
+      <w:r>
+        <w:rPr>
+          <w:sz w:val="28"/>
+          <w:szCs w:val="28"/>
+        </w:rPr>
+        <w:t xml:space="preserve"> che oltre ad applicare lo </w:t>
+      </w:r>
+      <w:proofErr w:type="spellStart"/>
+      <w:r>
+        <w:rPr>
+          <w:sz w:val="28"/>
+          <w:szCs w:val="28"/>
+        </w:rPr>
+        <w:t>stash</w:t>
+      </w:r>
+      <w:proofErr w:type="spellEnd"/>
+      <w:r>
+        <w:rPr>
+          <w:sz w:val="28"/>
+          <w:szCs w:val="28"/>
+        </w:rPr>
+        <w:t xml:space="preserve"> lo cancella dalla lista degli </w:t>
+      </w:r>
+      <w:proofErr w:type="spellStart"/>
+      <w:r>
+        <w:rPr>
+          <w:sz w:val="28"/>
+          <w:szCs w:val="28"/>
+        </w:rPr>
+        <w:t>stash</w:t>
+      </w:r>
+      <w:proofErr w:type="spellEnd"/>
+      <w:r>
+        <w:rPr>
+          <w:sz w:val="28"/>
+          <w:szCs w:val="28"/>
+        </w:rPr>
+        <w:t>, infatti l’</w:t>
+      </w:r>
+      <w:proofErr w:type="spellStart"/>
+      <w:r>
+        <w:rPr>
+          <w:sz w:val="28"/>
+          <w:szCs w:val="28"/>
+        </w:rPr>
+        <w:t>apply</w:t>
+      </w:r>
+      <w:proofErr w:type="spellEnd"/>
+      <w:r>
+        <w:rPr>
+          <w:sz w:val="28"/>
+          <w:szCs w:val="28"/>
+        </w:rPr>
+        <w:t xml:space="preserve"> lo applica ma non lo cancella dalla lista)</w:t>
+      </w:r>
+    </w:p>
+    <w:p>
+      <w:pPr>
+        <w:rPr>
+          <w:sz w:val="28"/>
+          <w:szCs w:val="28"/>
+        </w:rPr>
+      </w:pPr>
+      <w:r>
+        <w:rPr>
+          <w:noProof/>
+        </w:rPr>
+        <w:drawing>
+          <wp:inline distT="0" distB="0" distL="0" distR="0" wp14:anchorId="191881FC" wp14:editId="73476CDB">
+            <wp:extent cx="6120130" cy="1952625"/>
+            <wp:effectExtent l="0" t="0" r="0" b="9525"/>
+            <wp:docPr id="17" name="Immagine 17"/>
+            <wp:cNvGraphicFramePr>
+              <a:graphicFrameLocks xmlns:a="http://schemas.openxmlformats.org/drawingml/2006/main" noChangeAspect="1"/>
+            </wp:cNvGraphicFramePr>
+            <a:graphic xmlns:a="http://schemas.openxmlformats.org/drawingml/2006/main">
+              <a:graphicData uri="http://schemas.openxmlformats.org/drawingml/2006/picture">
+                <pic:pic xmlns:pic="http://schemas.openxmlformats.org/drawingml/2006/picture">
+                  <pic:nvPicPr>
+                    <pic:cNvPr id="1" name=""/>
+                    <pic:cNvPicPr/>
+                  </pic:nvPicPr>
+                  <pic:blipFill>
+                    <a:blip r:embed="rId21"/>
+                    <a:stretch>
+                      <a:fillRect/>
+                    </a:stretch>
+                  </pic:blipFill>
+                  <pic:spPr>
+                    <a:xfrm>
+                      <a:off x="0" y="0"/>
+                      <a:ext cx="6120130" cy="1952625"/>
+                    </a:xfrm>
+                    <a:prstGeom prst="rect">
+                      <a:avLst/>
+                    </a:prstGeom>
+                  </pic:spPr>
+                </pic:pic>
+              </a:graphicData>
+            </a:graphic>
+          </wp:inline>
+        </w:drawing>
+      </w:r>
+    </w:p>
+    <w:p>
+      <w:pPr>
+        <w:rPr>
+          <w:sz w:val="28"/>
+          <w:szCs w:val="28"/>
+        </w:rPr>
+      </w:pPr>
+      <w:proofErr w:type="spellStart"/>
+      <w:r>
+        <w:rPr>
+          <w:sz w:val="28"/>
+          <w:szCs w:val="28"/>
+          <w:highlight w:val="yellow"/>
+        </w:rPr>
+        <w:t>git</w:t>
+      </w:r>
+      <w:proofErr w:type="spellEnd"/>
+      <w:r>
+        <w:rPr>
+          <w:sz w:val="28"/>
+          <w:szCs w:val="28"/>
+          <w:highlight w:val="yellow"/>
+        </w:rPr>
+        <w:t xml:space="preserve"> </w:t>
+      </w:r>
+      <w:proofErr w:type="spellStart"/>
+      <w:r>
+        <w:rPr>
+          <w:sz w:val="28"/>
+          <w:szCs w:val="28"/>
+          <w:highlight w:val="yellow"/>
+        </w:rPr>
+        <w:t>stash</w:t>
+      </w:r>
+      <w:proofErr w:type="spellEnd"/>
+      <w:r>
+        <w:rPr>
+          <w:sz w:val="28"/>
+          <w:szCs w:val="28"/>
+          <w:highlight w:val="yellow"/>
+        </w:rPr>
+        <w:t xml:space="preserve"> clear</w:t>
+      </w:r>
+      <w:r>
+        <w:rPr>
+          <w:sz w:val="28"/>
+          <w:szCs w:val="28"/>
+        </w:rPr>
+        <w:t xml:space="preserve"> (cancella tutti</w:t>
+      </w:r>
+      <w:r>
+        <w:rPr>
+          <w:sz w:val="28"/>
+          <w:szCs w:val="28"/>
+        </w:rPr>
+        <w:t xml:space="preserve"> gli accantonamenti dalla lista riportando allo stato iniziale dell’ultimo </w:t>
+      </w:r>
+      <w:proofErr w:type="spellStart"/>
+      <w:r>
+        <w:rPr>
+          <w:sz w:val="28"/>
+          <w:szCs w:val="28"/>
+        </w:rPr>
+        <w:t>commit</w:t>
+      </w:r>
+      <w:proofErr w:type="spellEnd"/>
+      <w:r>
+        <w:rPr>
+          <w:sz w:val="28"/>
+          <w:szCs w:val="28"/>
+        </w:rPr>
+        <w:t xml:space="preserve"> quindi attenzione a lanciare il comando perché ci perdiamo tutti gli </w:t>
+      </w:r>
+      <w:proofErr w:type="spellStart"/>
+      <w:r>
+        <w:rPr>
+          <w:sz w:val="28"/>
+          <w:szCs w:val="28"/>
+        </w:rPr>
+        <w:t>stash</w:t>
+      </w:r>
+      <w:proofErr w:type="spellEnd"/>
+    </w:p>
+    <w:p>
+      <w:pPr>
+        <w:rPr>
+          <w:b/>
+          <w:bCs/>
+          <w:color w:val="FFFFFF" w:themeColor="background1"/>
+          <w:sz w:val="28"/>
+          <w:szCs w:val="28"/>
+          <w:highlight w:val="darkBlue"/>
+        </w:rPr>
+      </w:pPr>
+      <w:r>
+        <w:rPr>
+          <w:b/>
+          <w:bCs/>
+          <w:color w:val="FFFFFF" w:themeColor="background1"/>
+          <w:sz w:val="28"/>
+          <w:szCs w:val="28"/>
+          <w:highlight w:val="darkBlue"/>
+        </w:rPr>
+        <w:t>REBASE</w:t>
+      </w:r>
+    </w:p>
+    <w:p>
+      <w:pPr>
+        <w:rPr>
+          <w:sz w:val="28"/>
+          <w:szCs w:val="28"/>
           <w:lang w:val="en-US"/>
         </w:rPr>
       </w:pPr>
       <w:r>
         <w:rPr>
+          <w:noProof/>
+        </w:rPr>
+        <w:lastRenderedPageBreak/>
+        <w:drawing>
+          <wp:inline distT="0" distB="0" distL="0" distR="0" wp14:anchorId="0BBC33D8" wp14:editId="4E1D9C77">
+            <wp:extent cx="5715000" cy="3390900"/>
+            <wp:effectExtent l="0" t="0" r="0" b="0"/>
+            <wp:docPr id="19" name="Immagine 19"/>
+            <wp:cNvGraphicFramePr>
+              <a:graphicFrameLocks xmlns:a="http://schemas.openxmlformats.org/drawingml/2006/main" noChangeAspect="1"/>
+            </wp:cNvGraphicFramePr>
+            <a:graphic xmlns:a="http://schemas.openxmlformats.org/drawingml/2006/main">
+              <a:graphicData uri="http://schemas.openxmlformats.org/drawingml/2006/picture">
+                <pic:pic xmlns:pic="http://schemas.openxmlformats.org/drawingml/2006/picture">
+                  <pic:nvPicPr>
+                    <pic:cNvPr id="1" name=""/>
+                    <pic:cNvPicPr/>
+                  </pic:nvPicPr>
+                  <pic:blipFill>
+                    <a:blip r:embed="rId22"/>
+                    <a:stretch>
+                      <a:fillRect/>
+                    </a:stretch>
+                  </pic:blipFill>
+                  <pic:spPr>
+                    <a:xfrm>
+                      <a:off x="0" y="0"/>
+                      <a:ext cx="5715000" cy="3390900"/>
+                    </a:xfrm>
+                    <a:prstGeom prst="rect">
+                      <a:avLst/>
+                    </a:prstGeom>
+                  </pic:spPr>
+                </pic:pic>
+              </a:graphicData>
+            </a:graphic>
+          </wp:inline>
+        </w:drawing>
+      </w:r>
+    </w:p>
+    <w:p>
+      <w:pPr>
+        <w:rPr>
+          <w:sz w:val="28"/>
+          <w:szCs w:val="28"/>
+        </w:rPr>
+      </w:pPr>
+      <w:r>
+        <w:rPr>
+          <w:sz w:val="28"/>
+          <w:szCs w:val="28"/>
+        </w:rPr>
+        <w:t xml:space="preserve">Ora se dal </w:t>
+      </w:r>
+      <w:proofErr w:type="spellStart"/>
+      <w:r>
+        <w:rPr>
+          <w:sz w:val="28"/>
+          <w:szCs w:val="28"/>
+        </w:rPr>
+        <w:t>branch</w:t>
+      </w:r>
+      <w:proofErr w:type="spellEnd"/>
+      <w:r>
+        <w:rPr>
+          <w:sz w:val="28"/>
+          <w:szCs w:val="28"/>
+        </w:rPr>
+        <w:t xml:space="preserve"> f</w:t>
+      </w:r>
+      <w:r>
+        <w:rPr>
+          <w:sz w:val="28"/>
+          <w:szCs w:val="28"/>
+        </w:rPr>
+        <w:t>eature lanciamo</w:t>
+      </w:r>
+    </w:p>
+    <w:p>
+      <w:pPr>
+        <w:rPr>
+          <w:sz w:val="28"/>
+          <w:szCs w:val="28"/>
+        </w:rPr>
+      </w:pPr>
+      <w:proofErr w:type="spellStart"/>
+      <w:r>
+        <w:rPr>
+          <w:sz w:val="28"/>
+          <w:szCs w:val="28"/>
+          <w:highlight w:val="yellow"/>
+        </w:rPr>
+        <w:t>Git</w:t>
+      </w:r>
+      <w:proofErr w:type="spellEnd"/>
+      <w:r>
+        <w:rPr>
+          <w:sz w:val="28"/>
+          <w:szCs w:val="28"/>
+          <w:highlight w:val="yellow"/>
+        </w:rPr>
+        <w:t xml:space="preserve"> </w:t>
+      </w:r>
+      <w:proofErr w:type="spellStart"/>
+      <w:r>
+        <w:rPr>
+          <w:sz w:val="28"/>
+          <w:szCs w:val="28"/>
+          <w:highlight w:val="yellow"/>
+        </w:rPr>
+        <w:t>rebase</w:t>
+      </w:r>
+      <w:proofErr w:type="spellEnd"/>
+      <w:r>
+        <w:rPr>
+          <w:sz w:val="28"/>
+          <w:szCs w:val="28"/>
+          <w:highlight w:val="yellow"/>
+        </w:rPr>
+        <w:t xml:space="preserve"> master</w:t>
+      </w:r>
+      <w:r>
+        <w:rPr>
+          <w:sz w:val="28"/>
+          <w:szCs w:val="28"/>
+        </w:rPr>
+        <w:t xml:space="preserve"> m3 ossia l’ulti</w:t>
+      </w:r>
+      <w:r>
+        <w:rPr>
+          <w:sz w:val="28"/>
+          <w:szCs w:val="28"/>
+        </w:rPr>
+        <w:t xml:space="preserve">mo </w:t>
+      </w:r>
+      <w:proofErr w:type="spellStart"/>
+      <w:r>
+        <w:rPr>
+          <w:sz w:val="28"/>
+          <w:szCs w:val="28"/>
+        </w:rPr>
+        <w:t>commit</w:t>
+      </w:r>
+      <w:proofErr w:type="spellEnd"/>
+      <w:r>
+        <w:rPr>
+          <w:sz w:val="28"/>
+          <w:szCs w:val="28"/>
+        </w:rPr>
+        <w:t xml:space="preserve"> di master diventa la base per il </w:t>
+      </w:r>
+      <w:proofErr w:type="spellStart"/>
+      <w:r>
+        <w:rPr>
+          <w:sz w:val="28"/>
+          <w:szCs w:val="28"/>
+        </w:rPr>
+        <w:t>branch</w:t>
+      </w:r>
+      <w:proofErr w:type="spellEnd"/>
+      <w:r>
+        <w:rPr>
+          <w:sz w:val="28"/>
+          <w:szCs w:val="28"/>
+        </w:rPr>
+        <w:t xml:space="preserve"> feature a cui verranno aggiunti poi anche gli </w:t>
+      </w:r>
+      <w:proofErr w:type="spellStart"/>
+      <w:r>
+        <w:rPr>
+          <w:sz w:val="28"/>
+          <w:szCs w:val="28"/>
+        </w:rPr>
+        <w:t>gspecifici</w:t>
+      </w:r>
+      <w:proofErr w:type="spellEnd"/>
+      <w:r>
+        <w:rPr>
+          <w:sz w:val="28"/>
+          <w:szCs w:val="28"/>
+        </w:rPr>
+        <w:t xml:space="preserve"> </w:t>
+      </w:r>
+      <w:proofErr w:type="spellStart"/>
+      <w:r>
+        <w:rPr>
+          <w:sz w:val="28"/>
+          <w:szCs w:val="28"/>
+        </w:rPr>
+        <w:t>commit</w:t>
+      </w:r>
+      <w:proofErr w:type="spellEnd"/>
+      <w:r>
+        <w:rPr>
+          <w:sz w:val="28"/>
+          <w:szCs w:val="28"/>
+        </w:rPr>
+        <w:t xml:space="preserve"> f1 e f2, in sostanza i </w:t>
+      </w:r>
+      <w:proofErr w:type="spellStart"/>
+      <w:r>
+        <w:rPr>
+          <w:sz w:val="28"/>
+          <w:szCs w:val="28"/>
+        </w:rPr>
+        <w:t>commit</w:t>
+      </w:r>
+      <w:proofErr w:type="spellEnd"/>
+      <w:r>
+        <w:rPr>
+          <w:sz w:val="28"/>
+          <w:szCs w:val="28"/>
+        </w:rPr>
+        <w:t xml:space="preserve"> mancanti del master vengono interpolati nel feature tra l’ultimo </w:t>
+      </w:r>
+      <w:proofErr w:type="spellStart"/>
+      <w:r>
+        <w:rPr>
+          <w:sz w:val="28"/>
+          <w:szCs w:val="28"/>
+        </w:rPr>
+        <w:t>commit</w:t>
+      </w:r>
+      <w:proofErr w:type="spellEnd"/>
+      <w:r>
+        <w:rPr>
+          <w:sz w:val="28"/>
+          <w:szCs w:val="28"/>
+        </w:rPr>
+        <w:t xml:space="preserve"> comune a master e feature ed i nuovi </w:t>
+      </w:r>
+      <w:proofErr w:type="spellStart"/>
+      <w:r>
+        <w:rPr>
+          <w:sz w:val="28"/>
+          <w:szCs w:val="28"/>
+        </w:rPr>
+        <w:t>commit</w:t>
+      </w:r>
+      <w:proofErr w:type="spellEnd"/>
+      <w:r>
+        <w:rPr>
+          <w:sz w:val="28"/>
+          <w:szCs w:val="28"/>
+        </w:rPr>
+        <w:t xml:space="preserve"> del feature (la figura successiva evidenzia che la base di feature non è più m2 ma m3:</w:t>
+      </w:r>
+    </w:p>
+    <w:p>
+      <w:pPr>
+        <w:rPr>
+          <w:sz w:val="28"/>
+          <w:szCs w:val="28"/>
+        </w:rPr>
+      </w:pPr>
+    </w:p>
+    <w:p>
+      <w:pPr>
+        <w:rPr>
           <w:sz w:val="28"/>
           <w:szCs w:val="28"/>
           <w:lang w:val="en-US"/>
         </w:rPr>
-        <w:t>git stash</w:t>
+      </w:pPr>
+      <w:r>
+        <w:rPr>
+          <w:noProof/>
+        </w:rPr>
+        <w:drawing>
+          <wp:inline distT="0" distB="0" distL="0" distR="0" wp14:anchorId="7DFC80FB" wp14:editId="5AED05DB">
+            <wp:extent cx="4495800" cy="2238375"/>
+            <wp:effectExtent l="0" t="0" r="0" b="9525"/>
+            <wp:docPr id="20" name="Immagine 20"/>
+            <wp:cNvGraphicFramePr>
+              <a:graphicFrameLocks xmlns:a="http://schemas.openxmlformats.org/drawingml/2006/main" noChangeAspect="1"/>
+            </wp:cNvGraphicFramePr>
+            <a:graphic xmlns:a="http://schemas.openxmlformats.org/drawingml/2006/main">
+              <a:graphicData uri="http://schemas.openxmlformats.org/drawingml/2006/picture">
+                <pic:pic xmlns:pic="http://schemas.openxmlformats.org/drawingml/2006/picture">
+                  <pic:nvPicPr>
+                    <pic:cNvPr id="1" name=""/>
+                    <pic:cNvPicPr/>
+                  </pic:nvPicPr>
+                  <pic:blipFill>
+                    <a:blip r:embed="rId23"/>
+                    <a:stretch>
+                      <a:fillRect/>
+                    </a:stretch>
+                  </pic:blipFill>
+                  <pic:spPr>
+                    <a:xfrm>
+                      <a:off x="0" y="0"/>
+                      <a:ext cx="4495800" cy="2238375"/>
+                    </a:xfrm>
+                    <a:prstGeom prst="rect">
+                      <a:avLst/>
+                    </a:prstGeom>
+                  </pic:spPr>
+                </pic:pic>
+              </a:graphicData>
+            </a:graphic>
+          </wp:inline>
+        </w:drawing>
+      </w:r>
+    </w:p>
+    <w:p>
+      <w:pPr>
+        <w:rPr>
+          <w:sz w:val="28"/>
+          <w:szCs w:val="28"/>
+        </w:rPr>
+      </w:pPr>
+      <w:r>
+        <w:rPr>
+          <w:sz w:val="28"/>
+          <w:szCs w:val="28"/>
+        </w:rPr>
+        <w:t>Ora per riallineare anche il master per riversare le modifiche del feature sul master lanciare dal master il comando</w:t>
       </w:r>
     </w:p>
     <w:p>
@@ -2206,29 +4180,88 @@
         <w:rPr>
           <w:sz w:val="28"/>
           <w:szCs w:val="28"/>
+          <w:highlight w:val="yellow"/>
           <w:lang w:val="en-US"/>
         </w:rPr>
-        <w:t xml:space="preserve">git </w:t>
-      </w:r>
-      <w:proofErr w:type="gramStart"/>
-      <w:r>
-        <w:rPr>
-          <w:sz w:val="28"/>
-          <w:szCs w:val="28"/>
-          <w:lang w:val="en-US"/>
+        <w:t>Git rebase feature</w:t>
+      </w:r>
+    </w:p>
+    <w:p>
+      <w:pPr>
+        <w:rPr>
+          <w:sz w:val="28"/>
+          <w:szCs w:val="28"/>
+        </w:rPr>
+      </w:pPr>
+      <w:r>
+        <w:rPr>
+          <w:sz w:val="28"/>
+          <w:szCs w:val="28"/>
+        </w:rPr>
+        <w:t>In questo modo entrambi i</w:t>
+      </w:r>
+      <w:r>
+        <w:rPr>
+          <w:sz w:val="28"/>
+          <w:szCs w:val="28"/>
+        </w:rPr>
+        <w:t xml:space="preserve"> </w:t>
+      </w:r>
+      <w:proofErr w:type="spellStart"/>
+      <w:r>
+        <w:rPr>
+          <w:sz w:val="28"/>
+          <w:szCs w:val="28"/>
+        </w:rPr>
+        <w:t>branch</w:t>
+      </w:r>
+      <w:proofErr w:type="spellEnd"/>
+      <w:r>
+        <w:rPr>
+          <w:sz w:val="28"/>
+          <w:szCs w:val="28"/>
+        </w:rPr>
+        <w:t xml:space="preserve"> avranno m1 m2 m3 f1</w:t>
+      </w:r>
+    </w:p>
+    <w:p>
+      <w:pPr>
+        <w:rPr>
+          <w:sz w:val="28"/>
+          <w:szCs w:val="28"/>
+        </w:rPr>
+      </w:pPr>
+      <w:r>
+        <w:rPr>
+          <w:sz w:val="28"/>
+          <w:szCs w:val="28"/>
+        </w:rPr>
+        <w:lastRenderedPageBreak/>
+        <w:t xml:space="preserve">Usare </w:t>
+      </w:r>
+      <w:proofErr w:type="spellStart"/>
+      <w:r>
+        <w:rPr>
+          <w:sz w:val="28"/>
+          <w:szCs w:val="28"/>
         </w:rPr>
         <w:t>rebase</w:t>
       </w:r>
-      <w:proofErr w:type="gramEnd"/>
-    </w:p>
-    <w:p>
-      <w:pPr>
-        <w:rPr>
-          <w:sz w:val="28"/>
-          <w:szCs w:val="28"/>
-          <w:lang w:val="en-US"/>
-        </w:rPr>
-      </w:pPr>
+      <w:proofErr w:type="spellEnd"/>
+      <w:r>
+        <w:rPr>
+          <w:sz w:val="28"/>
+          <w:szCs w:val="28"/>
+        </w:rPr>
+        <w:t xml:space="preserve"> nella macchina locale e</w:t>
+      </w:r>
+      <w:r>
+        <w:rPr>
+          <w:sz w:val="28"/>
+          <w:szCs w:val="28"/>
+        </w:rPr>
+        <w:t xml:space="preserve"> non in produzione</w:t>
+      </w:r>
     </w:p>
     <w:sectPr>
       <w:pgSz w:w="11906" w:h="16838"/>

</xml_diff>